<commit_message>
adjusted "Aspekte der Nährwerte"
</commit_message>
<xml_diff>
--- a/Documentation/BA_Foodsharing.docx
+++ b/Documentation/BA_Foodsharing.docx
@@ -1,6 +1,6 @@
 
 <file path=word/document.xml><?xml version="1.0" encoding="utf-8"?>
-<w:document xmlns:wpc="http://schemas.microsoft.com/office/word/2010/wordprocessingCanvas" xmlns:cx="http://schemas.microsoft.com/office/drawing/2014/chartex" xmlns:cx1="http://schemas.microsoft.com/office/drawing/2015/9/8/chartex" xmlns:cx2="http://schemas.microsoft.com/office/drawing/2015/10/21/chartex" xmlns:cx3="http://schemas.microsoft.com/office/drawing/2016/5/9/chartex" xmlns:cx4="http://schemas.microsoft.com/office/drawing/2016/5/10/chartex" xmlns:cx5="http://schemas.microsoft.com/office/drawing/2016/5/11/chartex" xmlns:cx6="http://schemas.microsoft.com/office/drawing/2016/5/12/chartex" xmlns:cx7="http://schemas.microsoft.com/office/drawing/2016/5/13/chartex" xmlns:cx8="http://schemas.microsoft.com/office/drawing/2016/5/14/chartex" xmlns:mc="http://schemas.openxmlformats.org/markup-compatibility/2006" xmlns:aink="http://schemas.microsoft.com/office/drawing/2016/ink" xmlns:am3d="http://schemas.microsoft.com/office/drawing/2017/model3d" xmlns:o="urn:schemas-microsoft-com:office:office" xmlns:oel="http://schemas.microsoft.com/office/2019/extlst" xmlns:r="http://schemas.openxmlformats.org/officeDocument/2006/relationships" xmlns:m="http://schemas.openxmlformats.org/officeDocument/2006/math" xmlns:v="urn:schemas-microsoft-com:vml" xmlns:wp14="http://schemas.microsoft.com/office/word/2010/wordprocessingDrawing" xmlns:wp="http://schemas.openxmlformats.org/drawingml/2006/wordprocessingDrawing" xmlns:w10="urn:schemas-microsoft-com:office:word" xmlns:w="http://schemas.openxmlformats.org/wordprocessingml/2006/main" xmlns:w14="http://schemas.microsoft.com/office/word/2010/wordml" xmlns:w15="http://schemas.microsoft.com/office/word/2012/wordml" xmlns:w16cex="http://schemas.microsoft.com/office/word/2018/wordml/cex" xmlns:w16cid="http://schemas.microsoft.com/office/word/2016/wordml/cid" xmlns:w16="http://schemas.microsoft.com/office/word/2018/wordml" xmlns:w16sdtdh="http://schemas.microsoft.com/office/word/2020/wordml/sdtdatahash" xmlns:w16se="http://schemas.microsoft.com/office/word/2015/wordml/symex" xmlns:wpg="http://schemas.microsoft.com/office/word/2010/wordprocessingGroup" xmlns:wpi="http://schemas.microsoft.com/office/word/2010/wordprocessingInk" xmlns:wne="http://schemas.microsoft.com/office/word/2006/wordml" xmlns:wps="http://schemas.microsoft.com/office/word/2010/wordprocessingShape" mc:Ignorable="w14 w15 w16se w16cid w16 w16cex w16sdtdh wp14">
+<w:document xmlns:wpc="http://schemas.microsoft.com/office/word/2010/wordprocessingCanvas" xmlns:cx="http://schemas.microsoft.com/office/drawing/2014/chartex" xmlns:cx1="http://schemas.microsoft.com/office/drawing/2015/9/8/chartex" xmlns:cx2="http://schemas.microsoft.com/office/drawing/2015/10/21/chartex" xmlns:cx3="http://schemas.microsoft.com/office/drawing/2016/5/9/chartex" xmlns:cx4="http://schemas.microsoft.com/office/drawing/2016/5/10/chartex" xmlns:cx5="http://schemas.microsoft.com/office/drawing/2016/5/11/chartex" xmlns:cx6="http://schemas.microsoft.com/office/drawing/2016/5/12/chartex" xmlns:cx7="http://schemas.microsoft.com/office/drawing/2016/5/13/chartex" xmlns:cx8="http://schemas.microsoft.com/office/drawing/2016/5/14/chartex" xmlns:mc="http://schemas.openxmlformats.org/markup-compatibility/2006" xmlns:aink="http://schemas.microsoft.com/office/drawing/2016/ink" xmlns:am3d="http://schemas.microsoft.com/office/drawing/2017/model3d" xmlns:o="urn:schemas-microsoft-com:office:office" xmlns:r="http://schemas.openxmlformats.org/officeDocument/2006/relationships" xmlns:m="http://schemas.openxmlformats.org/officeDocument/2006/math" xmlns:v="urn:schemas-microsoft-com:vml" xmlns:wp14="http://schemas.microsoft.com/office/word/2010/wordprocessingDrawing" xmlns:wp="http://schemas.openxmlformats.org/drawingml/2006/wordprocessingDrawing" xmlns:w10="urn:schemas-microsoft-com:office:word" xmlns:w="http://schemas.openxmlformats.org/wordprocessingml/2006/main" xmlns:w14="http://schemas.microsoft.com/office/word/2010/wordml" xmlns:w15="http://schemas.microsoft.com/office/word/2012/wordml" xmlns:w16cex="http://schemas.microsoft.com/office/word/2018/wordml/cex" xmlns:w16cid="http://schemas.microsoft.com/office/word/2016/wordml/cid" xmlns:w16="http://schemas.microsoft.com/office/word/2018/wordml" xmlns:w16sdtdh="http://schemas.microsoft.com/office/word/2020/wordml/sdtdatahash" xmlns:w16se="http://schemas.microsoft.com/office/word/2015/wordml/symex" xmlns:wpg="http://schemas.microsoft.com/office/word/2010/wordprocessingGroup" xmlns:wpi="http://schemas.microsoft.com/office/word/2010/wordprocessingInk" xmlns:wne="http://schemas.microsoft.com/office/word/2006/wordml" xmlns:wps="http://schemas.microsoft.com/office/word/2010/wordprocessingShape" mc:Ignorable="w14 w15 w16se w16cid w16 w16cex w16sdtdh wp14">
   <w:body>
     <w:p>
       <w:pPr>
@@ -1415,7 +1415,7 @@
                 <v:stroke joinstyle="miter"/>
                 <v:path gradientshapeok="t" o:connecttype="rect"/>
               </v:shapetype>
-              <v:shape id="Text Box 2" o:spid="_x0000_s1026" type="#_x0000_t202" style="position:absolute;left:0;text-align:left;margin-left:28.35pt;margin-top:808pt;width:71.75pt;height:9.1pt;z-index:-251656192;visibility:visible;mso-wrap-style:square;mso-width-percent:0;mso-height-percent:0;mso-wrap-distance-left:9pt;mso-wrap-distance-top:0;mso-wrap-distance-right:9pt;mso-wrap-distance-bottom:0;mso-position-horizontal:absolute;mso-position-horizontal-relative:page;mso-position-vertical:absolute;mso-position-vertical-relative:page;mso-width-percent:0;mso-height-percent:0;mso-width-relative:page;mso-height-relative:page;v-text-anchor:top" o:gfxdata="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" stroked="f">
+              <v:shape id="Text Box 2" o:spid="_x0000_s1026" type="#_x0000_t202" style="position:absolute;left:0;text-align:left;margin-left:28.35pt;margin-top:808pt;width:71.75pt;height:9.1pt;z-index:-251656192;visibility:visible;mso-wrap-style:square;mso-width-percent:0;mso-height-percent:0;mso-wrap-distance-left:9pt;mso-wrap-distance-top:0;mso-wrap-distance-right:9pt;mso-wrap-distance-bottom:0;mso-position-horizontal:absolute;mso-position-horizontal-relative:page;mso-position-vertical:absolute;mso-position-vertical-relative:page;mso-width-percent:0;mso-height-percent:0;mso-width-relative:page;mso-height-relative:page;v-text-anchor:top" o:gfxdata="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" stroked="f">
                 <v:textbox inset="0,0,0,0">
                   <w:txbxContent>
                     <w:p>
@@ -2232,7 +2232,7 @@
                 <w:noProof/>
                 <w:webHidden/>
               </w:rPr>
-              <w:t>9</w:t>
+              <w:t>12</w:t>
             </w:r>
             <w:r>
               <w:rPr>
@@ -2322,7 +2322,7 @@
                 <w:noProof/>
                 <w:webHidden/>
               </w:rPr>
-              <w:t>10</w:t>
+              <w:t>20</w:t>
             </w:r>
             <w:r>
               <w:rPr>
@@ -2412,7 +2412,7 @@
                 <w:noProof/>
                 <w:webHidden/>
               </w:rPr>
-              <w:t>11</w:t>
+              <w:t>21</w:t>
             </w:r>
             <w:r>
               <w:rPr>
@@ -2502,7 +2502,7 @@
                 <w:noProof/>
                 <w:webHidden/>
               </w:rPr>
-              <w:t>12</w:t>
+              <w:t>22</w:t>
             </w:r>
             <w:r>
               <w:rPr>
@@ -2586,7 +2586,7 @@
                 <w:noProof/>
                 <w:webHidden/>
               </w:rPr>
-              <w:t>12</w:t>
+              <w:t>22</w:t>
             </w:r>
             <w:r>
               <w:rPr>
@@ -2670,7 +2670,7 @@
                 <w:noProof/>
                 <w:webHidden/>
               </w:rPr>
-              <w:t>12</w:t>
+              <w:t>22</w:t>
             </w:r>
             <w:r>
               <w:rPr>
@@ -2754,7 +2754,7 @@
                 <w:noProof/>
                 <w:webHidden/>
               </w:rPr>
-              <w:t>12</w:t>
+              <w:t>22</w:t>
             </w:r>
             <w:r>
               <w:rPr>
@@ -2838,7 +2838,7 @@
                 <w:noProof/>
                 <w:webHidden/>
               </w:rPr>
-              <w:t>12</w:t>
+              <w:t>22</w:t>
             </w:r>
             <w:r>
               <w:rPr>
@@ -2928,7 +2928,7 @@
                 <w:noProof/>
                 <w:webHidden/>
               </w:rPr>
-              <w:t>13</w:t>
+              <w:t>23</w:t>
             </w:r>
             <w:r>
               <w:rPr>
@@ -3012,7 +3012,7 @@
                 <w:noProof/>
                 <w:webHidden/>
               </w:rPr>
-              <w:t>13</w:t>
+              <w:t>23</w:t>
             </w:r>
             <w:r>
               <w:rPr>
@@ -3576,11 +3576,93 @@
     </w:p>
     <w:p>
       <w:r>
-        <w:t>Die Lebensmittelkennzeichnung dient zur Informationsgewinnung von Nährwerten, die im Idealfall eine Hilfestellung für eine gesunde Lebensmittelauswahl und -konsumierung darstellt. Dabei stellt die Kennzeichnung die Norm dar und bereits 85% aller Produkte werden mit diesen Informationen (Beispiel Abbildung 1) auf der Rückseite bzw. 48% auf der Vorderseite ausgestattet.</w:t>
+        <w:t xml:space="preserve">Um eine Nährwertmittelberechnung durchzuführen, muss zuerst eine grundlegende Basis dafür geschaffen </w:t>
+      </w:r>
+      <w:r>
+        <w:t>und verstanden werden. Für in dieser Arbeit relevanten Informationen w</w:t>
+      </w:r>
+      <w:r>
+        <w:t xml:space="preserve">erden erst einmal die wichtigsten Nahrungsbestandteile erläutert. Es wird auf die sogenannten „Die </w:t>
+      </w:r>
+      <w:proofErr w:type="spellStart"/>
+      <w:r>
+        <w:t>Grossen</w:t>
+      </w:r>
+      <w:proofErr w:type="spellEnd"/>
+      <w:r>
+        <w:t xml:space="preserve"> 4“ </w:t>
+      </w:r>
+      <w:r>
+        <w:t>eingegangen</w:t>
       </w:r>
       <w:r>
         <w:t xml:space="preserve"> </w:t>
       </w:r>
+      <w:sdt>
+        <w:sdtPr>
+          <w:id w:val="-1034798952"/>
+          <w:citation/>
+        </w:sdtPr>
+        <w:sdtEndPr/>
+        <w:sdtContent>
+          <w:r>
+            <w:fldChar w:fldCharType="begin"/>
+          </w:r>
+          <w:r>
+            <w:rPr>
+              <w:lang w:val="de-CH"/>
+            </w:rPr>
+            <w:instrText xml:space="preserve"> CITATION Täu \l 2055 </w:instrText>
+          </w:r>
+          <w:r>
+            <w:fldChar w:fldCharType="separate"/>
+          </w:r>
+          <w:r>
+            <w:rPr>
+              <w:noProof/>
+              <w:lang w:val="de-CH"/>
+            </w:rPr>
+            <w:t>[1]</w:t>
+          </w:r>
+          <w:r>
+            <w:fldChar w:fldCharType="end"/>
+          </w:r>
+        </w:sdtContent>
+      </w:sdt>
+      <w:r>
+        <w:t>.</w:t>
+      </w:r>
+      <w:r>
+        <w:t xml:space="preserve"> Unter den </w:t>
+      </w:r>
+      <w:proofErr w:type="spellStart"/>
+      <w:r>
+        <w:t>Grossen</w:t>
+      </w:r>
+      <w:proofErr w:type="spellEnd"/>
+      <w:r>
+        <w:t xml:space="preserve"> 4 zählen </w:t>
+      </w:r>
+      <w:r>
+        <w:t xml:space="preserve">die Energie/ der </w:t>
+      </w:r>
+      <w:r>
+        <w:t>Brennwert, Fett, Kohlenhydrate und Eiweiss.</w:t>
+      </w:r>
+      <w:r>
+        <w:t xml:space="preserve"> Dabei handelt es sich um sogenannte Makronährstoffe</w:t>
+      </w:r>
+      <w:r>
+        <w:t xml:space="preserve">. Sie bilden den </w:t>
+      </w:r>
+      <w:proofErr w:type="spellStart"/>
+      <w:r>
+        <w:t>grössten</w:t>
+      </w:r>
+      <w:proofErr w:type="spellEnd"/>
+      <w:r>
+        <w:t xml:space="preserve"> Teil der Nahrungsaufnahme und bilden für die Nährmittelberechnung später die Basis.</w:t>
+      </w:r>
     </w:p>
     <w:p>
       <w:pPr>
@@ -3591,10 +3673,10 @@
           <w:noProof/>
         </w:rPr>
         <w:drawing>
-          <wp:inline distT="0" distB="0" distL="0" distR="0" wp14:anchorId="59A28688" wp14:editId="4B10063E">
-            <wp:extent cx="2553056" cy="2476846"/>
-            <wp:effectExtent l="0" t="0" r="0" b="0"/>
-            <wp:docPr id="3" name="Grafik 3" descr="Ein Bild, das Tisch enthält.&#10;&#10;Automatisch generierte Beschreibung"/>
+          <wp:inline distT="0" distB="0" distL="0" distR="0" wp14:anchorId="3AA98BA2" wp14:editId="4E51A50C">
+            <wp:extent cx="2075180" cy="2488565"/>
+            <wp:effectExtent l="0" t="0" r="1270" b="6985"/>
+            <wp:docPr id="4" name="Grafik 4" descr="Nährwerttabelle Erdbeer-Konfitüre"/>
             <wp:cNvGraphicFramePr>
               <a:graphicFrameLocks xmlns:a="http://schemas.openxmlformats.org/drawingml/2006/main" noChangeAspect="1"/>
             </wp:cNvGraphicFramePr>
@@ -3602,23 +3684,36 @@
               <a:graphicData uri="http://schemas.openxmlformats.org/drawingml/2006/picture">
                 <pic:pic xmlns:pic="http://schemas.openxmlformats.org/drawingml/2006/picture">
                   <pic:nvPicPr>
-                    <pic:cNvPr id="3" name="Grafik 3" descr="Ein Bild, das Tisch enthält.&#10;&#10;Automatisch generierte Beschreibung"/>
-                    <pic:cNvPicPr/>
+                    <pic:cNvPr id="0" name="Picture 1" descr="Nährwerttabelle Erdbeer-Konfitüre"/>
+                    <pic:cNvPicPr>
+                      <a:picLocks noChangeAspect="1" noChangeArrowheads="1"/>
+                    </pic:cNvPicPr>
                   </pic:nvPicPr>
                   <pic:blipFill>
-                    <a:blip r:embed="rId10"/>
+                    <a:blip r:embed="rId10">
+                      <a:extLst>
+                        <a:ext uri="{28A0092B-C50C-407E-A947-70E740481C1C}">
+                          <a14:useLocalDpi xmlns:a14="http://schemas.microsoft.com/office/drawing/2010/main" val="0"/>
+                        </a:ext>
+                      </a:extLst>
+                    </a:blip>
+                    <a:srcRect/>
                     <a:stretch>
                       <a:fillRect/>
                     </a:stretch>
                   </pic:blipFill>
-                  <pic:spPr>
+                  <pic:spPr bwMode="auto">
                     <a:xfrm>
                       <a:off x="0" y="0"/>
-                      <a:ext cx="2553056" cy="2476846"/>
+                      <a:ext cx="2075180" cy="2488565"/>
                     </a:xfrm>
                     <a:prstGeom prst="rect">
                       <a:avLst/>
                     </a:prstGeom>
+                    <a:noFill/>
+                    <a:ln>
+                      <a:noFill/>
+                    </a:ln>
                   </pic:spPr>
                 </pic:pic>
               </a:graphicData>
@@ -3631,6 +3726,7 @@
       <w:pPr>
         <w:pStyle w:val="Beschriftung"/>
       </w:pPr>
+      <w:bookmarkStart w:id="9" w:name="_Toc102311289"/>
       <w:r>
         <w:t xml:space="preserve">Abbildung </w:t>
       </w:r>
@@ -3655,16 +3751,95 @@
       <w:r>
         <w:t>: Nährwertangaben</w:t>
       </w:r>
-    </w:p>
-    <w:p>
-      <w:r>
-        <w:t xml:space="preserve">Abbildung 1: Nährwertangabe Um die Wichtigkeit und die Bedeutung einzelner Nährwerte auf der Tabelle zu verstehen, wird folglich näher auf den ernährungsphysiologischen Mehrwert eingegangen. </w:t>
-      </w:r>
-      <w:r>
-        <w:rPr>
-          <w:highlight w:val="red"/>
-        </w:rPr>
-        <w:t>Darüber hinaus wird ebenso der Einfluss von Ballaststoffen besprochen, dessen Gehalt zumeist bei getreidehaltigen Produkten angegeben wird. Mit der biologischen Wertigkeit und der Bioverfügbarkeit wird beschrieben, wie einzelne Nährstoffe im Körper verwertet werden.</w:t>
+      <w:sdt>
+        <w:sdtPr>
+          <w:id w:val="121200637"/>
+          <w:citation/>
+        </w:sdtPr>
+        <w:sdtEndPr/>
+        <w:sdtContent>
+          <w:r>
+            <w:fldChar w:fldCharType="begin"/>
+          </w:r>
+          <w:r>
+            <w:rPr>
+              <w:lang w:val="de-CH"/>
+            </w:rPr>
+            <w:instrText xml:space="preserve"> CITATION Mar \l 2055 </w:instrText>
+          </w:r>
+          <w:r>
+            <w:fldChar w:fldCharType="separate"/>
+          </w:r>
+          <w:r>
+            <w:rPr>
+              <w:noProof/>
+              <w:lang w:val="de-CH"/>
+            </w:rPr>
+            <w:t xml:space="preserve"> </w:t>
+          </w:r>
+          <w:r>
+            <w:rPr>
+              <w:noProof/>
+              <w:lang w:val="de-CH"/>
+            </w:rPr>
+            <w:t>[2]</w:t>
+          </w:r>
+          <w:r>
+            <w:fldChar w:fldCharType="end"/>
+          </w:r>
+        </w:sdtContent>
+      </w:sdt>
+      <w:bookmarkEnd w:id="9"/>
+    </w:p>
+    <w:p>
+      <w:r>
+        <w:t xml:space="preserve">Unter </w:t>
+      </w:r>
+      <w:r>
+        <w:t>Abbildung 1</w:t>
+      </w:r>
+      <w:r>
+        <w:t xml:space="preserve"> ist ein Beispiel ersichtlich, wie für ein Lebensmittel pro 100 g die Nährwerte </w:t>
+      </w:r>
+      <w:r>
+        <w:t xml:space="preserve">abgebildet werden. </w:t>
+      </w:r>
+      <w:r>
+        <w:t xml:space="preserve">Neben den gängigen Nährwerten wie Energie, Fett, Kohlenhydrate und Eiweiss werden weitere, wichtige Angaben aufgelistet, die seit der EU-Verordnung 1169/2011 </w:t>
+      </w:r>
+      <w:sdt>
+        <w:sdtPr>
+          <w:id w:val="1419911431"/>
+          <w:citation/>
+        </w:sdtPr>
+        <w:sdtEndPr/>
+        <w:sdtContent>
+          <w:r>
+            <w:fldChar w:fldCharType="begin"/>
+          </w:r>
+          <w:r>
+            <w:rPr>
+              <w:lang w:val="de-CH"/>
+            </w:rPr>
+            <w:instrText xml:space="preserve"> CITATION Täu \l 2055 </w:instrText>
+          </w:r>
+          <w:r>
+            <w:fldChar w:fldCharType="separate"/>
+          </w:r>
+          <w:r>
+            <w:rPr>
+              <w:noProof/>
+              <w:lang w:val="de-CH"/>
+            </w:rPr>
+            <w:t>[1]</w:t>
+          </w:r>
+          <w:r>
+            <w:fldChar w:fldCharType="end"/>
+          </w:r>
+        </w:sdtContent>
+      </w:sdt>
+      <w:r>
+        <w:t xml:space="preserve"> obligatorisch sind.</w:t>
       </w:r>
     </w:p>
     <w:p>
@@ -3732,6 +3907,7 @@
         </w:numPr>
       </w:pPr>
       <w:r>
+        <w:lastRenderedPageBreak/>
         <w:t xml:space="preserve">Fette enthalten pro g 38 kJ bzw. </w:t>
       </w:r>
       <w:r>
@@ -3744,23 +3920,7 @@
     </w:p>
     <w:p>
       <w:r>
-        <w:rPr>
-          <w:highlight w:val="red"/>
-        </w:rPr>
-        <w:lastRenderedPageBreak/>
-        <w:t>Neben Kohlenhydrate, Proteine und Fette stellt auch Alkohol eine Kalorienquelle dar. Er beinhaltet pro g 30 kJ bzw. 7,1 kcal. Im Normalfall werden die genannten Bestandteile mit Hilfe von Sauerstoff zu Kohlendioxid und Wasser abgebaut. Beim Proteinabbau hingegen entsteht auch Harnstoff, das ebenso abgebaut werden muss und abermals Energie liefert. Daher ist in diesem Fall der physikalische Brennwert höher als der physiologische Brennwert (Anm.: 22 kJ/g zu 17,2 kJ/g).</w:t>
-      </w:r>
-    </w:p>
-    <w:p/>
-    <w:p>
-      <w:r>
-        <w:rPr>
-          <w:highlight w:val="red"/>
-        </w:rPr>
-        <w:t>Der Einfluss von Kalorien auf den menschlichen Organismus wird durch folgendes Zitat belegt: „Das Leben ist mit einem ständigen Verbrauch von Energie verbunden. Die Aufrechterhaltung aller Körperfunktionen, der Erhalt der Körperwärme, Wachstum und Muskeltätigkeit – all dies benötigt Energie (...)</w:t>
-      </w:r>
-      <w:r>
-        <w:t xml:space="preserve"> Der Energieverbrauch und die Energiezufuhr bestimmen unser Körpergewicht. Wird mehr Energie zugeführt als verbraucht, speichert der Körper diesen ‘Überfluss‘, das Körpergewicht steigt. Liegt dagegen die Energieaufnahme unter dem Energieverbrauch, sinkt das Körpergewicht, da der Organismus die fehlenden Kalorien aus seinen Energiespeichern (z.B. Fettgewebe) deckt.“</w:t>
+        <w:t>Der Energieverbrauch und die Energiezufuhr bestimmen unser Körpergewicht. Wird mehr Energie zugeführt als verbraucht, speichert der Körper diesen ‘Überfluss‘, das Körpergewicht steigt. Liegt dagegen die Energieaufnahme unter dem Energieverbrauch, sinkt das Körpergewicht, da der Organismus die fehlenden Kalorien aus seinen Energiespeichern (z.B. Fettgewebe) deckt.“</w:t>
       </w:r>
     </w:p>
     <w:p>
@@ -3783,22 +3943,50 @@
     </w:p>
     <w:p>
       <w:r>
-        <w:t xml:space="preserve">Fette stellen die energiereichsten Nährstoffe und bedeutende Energiespeicher dar. Fette sind neben Glycerol aus Fettsäuren (FS) aufgebaut. Man unterteilt sie in gesättigte (vorwiegend tierische Fette) und ungesättigte FS (vorwiegend pflanzliche Fette). </w:t>
-      </w:r>
-      <w:r>
-        <w:rPr>
-          <w:highlight w:val="red"/>
-        </w:rPr>
-        <w:t>Zusätzlich liefern sie s.g. essenzielle (nicht selbst herstellbar) FS (mehrfach ungesättigten Linolsäure sowie Linolensäure), welche Bausteine für Membranlipiden sind und in großen Mengen in Geschlechtsorganen vorhanden sind, ohne die es zu Mangelerscheinungen kommen kann.</w:t>
-      </w:r>
-      <w:r>
-        <w:t xml:space="preserve"> Des Weiteren ist der Nährstoff eine wichtige Komponente, um eine vollständige Resorption von fettlöslichen Vitaminen (A, D, E, K) zu garantieren.</w:t>
+        <w:t>Fette stellen die energiereichsten Nährstoffe und bedeutende Energiespeicher dar. Fette sind neben Glycerol aus Fettsäuren aufgebaut. Man unterteilt sie in gesättigte (vorwiegend tierische Fette) und ungesättigte FS (vorwiegend pflanzliche Fette). Des Weiteren ist der Nährstoff eine wichtige Komponente, um eine vollständige Resorption von fettlöslichen Vitaminen (A, D, E, K) zu garantieren.</w:t>
       </w:r>
     </w:p>
     <w:p/>
     <w:p>
       <w:r>
-        <w:t>Einfluss von Fetten auf den menschlichen Organismus: Die Aufnahme von gesättigten Fettsäuren ist für den menschlichen Organismus überflüssig und kann für hohes Cholesterin verantwortlich sein, was in weiterer Folge zu Problemen für Herz, Gefäße und Stoffwechsel führen kann. Ungesättigte Fettsäuren haben positive Auswirkungen und sind äußerst bedeutend für den Hormonhaushalt und die Vitaminaufnahme.</w:t>
+        <w:t>Einfluss von Fetten auf den menschlichen Organismus: Die Aufnahme von gesättigten Fettsäuren ist für den menschlichen Organismus überflüssig und kann für hohes Cholesterin verantwortlich sein, was in weiterer Folge zu Problemen für Herz, Gefäße und Stoffwechsel führen kann. Ungesättigte Fettsäuren haben positive Auswirkungen und sind äußerst bedeutend für den Hormonhaushalt und die Vitaminaufnahme</w:t>
+      </w:r>
+      <w:r>
+        <w:t xml:space="preserve"> </w:t>
+      </w:r>
+      <w:sdt>
+        <w:sdtPr>
+          <w:id w:val="2144532147"/>
+          <w:citation/>
+        </w:sdtPr>
+        <w:sdtEndPr/>
+        <w:sdtContent>
+          <w:r>
+            <w:fldChar w:fldCharType="begin"/>
+          </w:r>
+          <w:r>
+            <w:rPr>
+              <w:lang w:val="de-CH"/>
+            </w:rPr>
+            <w:instrText xml:space="preserve"> CITATION inf22 \l 2055 </w:instrText>
+          </w:r>
+          <w:r>
+            <w:fldChar w:fldCharType="separate"/>
+          </w:r>
+          <w:r>
+            <w:rPr>
+              <w:noProof/>
+              <w:lang w:val="de-CH"/>
+            </w:rPr>
+            <w:t>[3]</w:t>
+          </w:r>
+          <w:r>
+            <w:fldChar w:fldCharType="end"/>
+          </w:r>
+        </w:sdtContent>
+      </w:sdt>
+      <w:r>
+        <w:t>.</w:t>
       </w:r>
     </w:p>
     <w:p>
@@ -3817,147 +4005,101 @@
       </w:r>
     </w:p>
     <w:p>
-      <w:pPr>
-        <w:rPr>
-          <w:highlight w:val="red"/>
-        </w:rPr>
-      </w:pPr>
-      <w:r>
-        <w:t xml:space="preserve">Kohlenhydrate sollen den Hauptbestandteil der Ernährung ausmachen. </w:t>
-      </w:r>
-      <w:r>
-        <w:rPr>
-          <w:highlight w:val="red"/>
-        </w:rPr>
-        <w:t>Sie können in folgenden Formen auftreten:</w:t>
-      </w:r>
-    </w:p>
-    <w:p>
-      <w:pPr>
-        <w:rPr>
-          <w:highlight w:val="red"/>
-        </w:rPr>
-      </w:pPr>
-    </w:p>
-    <w:p>
-      <w:pPr>
-        <w:pStyle w:val="Listenabsatz"/>
-        <w:numPr>
-          <w:ilvl w:val="0"/>
-          <w:numId w:val="10"/>
-        </w:numPr>
-        <w:rPr>
-          <w:highlight w:val="red"/>
-        </w:rPr>
-      </w:pPr>
-      <w:r>
-        <w:rPr>
-          <w:highlight w:val="red"/>
-        </w:rPr>
-        <w:t>Monosaccharide - Einfachzucker (z.B. Glucose, Fructose): v.a. in Früchten oder Honig</w:t>
-      </w:r>
-    </w:p>
-    <w:p>
-      <w:pPr>
-        <w:pStyle w:val="Listenabsatz"/>
-        <w:numPr>
-          <w:ilvl w:val="0"/>
-          <w:numId w:val="10"/>
-        </w:numPr>
-        <w:rPr>
-          <w:highlight w:val="red"/>
-        </w:rPr>
-      </w:pPr>
+      <w:r>
+        <w:t xml:space="preserve">Kohlenhydrate bezeichnet man auch als Saccharide, was aus dem Griechischen Zucker </w:t>
+      </w:r>
       <w:proofErr w:type="spellStart"/>
       <w:r>
-        <w:rPr>
-          <w:highlight w:val="red"/>
-        </w:rPr>
-        <w:t>Dissaccharide</w:t>
+        <w:t>heisst</w:t>
       </w:r>
       <w:proofErr w:type="spellEnd"/>
       <w:r>
-        <w:rPr>
-          <w:highlight w:val="red"/>
-        </w:rPr>
-        <w:t xml:space="preserve"> - Mehrfachzucker (z.B. Saccharose, Lactose): Haushaltszucker, Milch</w:t>
-      </w:r>
-    </w:p>
-    <w:p>
-      <w:pPr>
-        <w:rPr>
-          <w:highlight w:val="red"/>
-        </w:rPr>
-      </w:pPr>
-    </w:p>
-    <w:p>
-      <w:pPr>
-        <w:rPr>
-          <w:highlight w:val="red"/>
-        </w:rPr>
-      </w:pPr>
-      <w:r>
-        <w:rPr>
-          <w:highlight w:val="red"/>
-        </w:rPr>
-        <w:t xml:space="preserve">Bei den Mono- und </w:t>
+        <w:t xml:space="preserve">. Kohlenhydrate setzt sich aus den chemischen Elementen Kohlenstoff, Wasserstoff und Sauerstoff zusammen und werden anhand der Anzahl der Baustoffe in verschiedene Gruppen eingeteilt. </w:t>
+      </w:r>
+      <w:r>
+        <w:t>Diese Gruppen werden in Einfach-, Zweifach-, Mehrfach- und Vielfachzucker unterschieden. Von Mehrfachzucker spricht man bei einer Anzahl von drei bis neun Zucker-Baustoffe. Beim Vielfachzucker beträgt die Anzahl mindestens zehn Zucker-Baustoffen.</w:t>
+      </w:r>
+    </w:p>
+    <w:p/>
+    <w:p>
+      <w:r>
+        <w:t xml:space="preserve">Mit Hilfe der Sonnenenergie wird der Zucker bei den Pflanzen durch Photosynthese gebildet. Die gebildeten Zuckermolekülen werden dann in Stärke umgewandelt. Da Menschen als auch Tiere ihre Energie vorwiegend </w:t>
+      </w:r>
+      <w:r>
+        <w:t>in Form von</w:t>
+      </w:r>
+      <w:r>
+        <w:t xml:space="preserve"> Fett </w:t>
+      </w:r>
+      <w:r>
+        <w:t>speichern</w:t>
+      </w:r>
+      <w:r>
+        <w:t>, enthalten tierische Lebensmittel weniger Kohlenhydrate als pflanzliche Lebensmittel.</w:t>
+      </w:r>
+    </w:p>
+    <w:p/>
+    <w:p>
+      <w:r>
+        <w:t xml:space="preserve">Kohlenhydrate gelten als zentrale Energielieferanten und werden nebst Fett auch als Energiespeicher genutzt. Wie bereits erwähnt, werden Kohlenhydrate in verschiedene Gruppen eingeteilt. </w:t>
+      </w:r>
+      <w:r>
+        <w:t xml:space="preserve">Einfach- sowie auch Zweifachzucker begünstigen einen raschen Anstieg des Blutzuckerspiegels. Das bedeutet, dass dem Körper eine </w:t>
       </w:r>
       <w:proofErr w:type="spellStart"/>
       <w:r>
-        <w:rPr>
-          <w:highlight w:val="red"/>
-        </w:rPr>
-        <w:t>Dissacchariden</w:t>
+        <w:t>grosse</w:t>
       </w:r>
       <w:proofErr w:type="spellEnd"/>
       <w:r>
-        <w:rPr>
-          <w:highlight w:val="red"/>
-        </w:rPr>
-        <w:t xml:space="preserve"> gelangen die Moleküle rasch ins Blut, was einen Blutzuckeranstieg bewirkt und eine hohe Insulinproduktion mit sich bringt. Folglich sackt der Insulinspiegel ab, was in einem starken Hungergefühl resultiert. Zusätzlich sind sie aus ernährungsphysiologischer Sicht „leere“ Energielieferanten.</w:t>
-      </w:r>
-    </w:p>
-    <w:p>
-      <w:pPr>
-        <w:spacing w:after="160" w:line="259" w:lineRule="auto"/>
-        <w:rPr>
-          <w:highlight w:val="red"/>
-          <w:lang w:val="de-CH"/>
-        </w:rPr>
-      </w:pPr>
-    </w:p>
-    <w:p>
-      <w:pPr>
-        <w:pStyle w:val="Listenabsatz"/>
-        <w:numPr>
-          <w:ilvl w:val="0"/>
-          <w:numId w:val="11"/>
-        </w:numPr>
-        <w:spacing w:after="160" w:line="259" w:lineRule="auto"/>
-        <w:rPr>
-          <w:highlight w:val="red"/>
-          <w:lang w:val="de-CH"/>
-        </w:rPr>
-      </w:pPr>
-      <w:r>
-        <w:rPr>
-          <w:highlight w:val="red"/>
-        </w:rPr>
-        <w:t>Polysaccharide (z.B. Stärke, Glykogen): Kartoffel, Reis, Mai</w:t>
-      </w:r>
-    </w:p>
-    <w:p>
-      <w:r>
-        <w:rPr>
-          <w:highlight w:val="red"/>
-        </w:rPr>
-        <w:t>Glykogen ist aus Glukose aufgebaut. Es speichert Kohlenhydrate (max. 300-400g) und stellt es dem Körper bei Bedarf mittel- bzw. langfristig zur Verfügung enthalten.</w:t>
-      </w:r>
-    </w:p>
-    <w:p/>
-    <w:p>
-      <w:r>
-        <w:t>Einfluss von Kohlenhydraten auf den menschlichen Organismus: Sie werden hauptsächlich als Energielieferant im menschlichen Organismus verstanden. Darüber hinaus sind sie Bestandteil der Zellwände, Geschmacksträger sowie Reservestoffe.</w:t>
+        <w:t xml:space="preserve"> Menge Energie</w:t>
+      </w:r>
+      <w:r>
+        <w:t xml:space="preserve"> für eine kurze Zeit</w:t>
+      </w:r>
+      <w:r>
+        <w:t xml:space="preserve"> zur Verfügung steht. Allerdings bewirken diese Zucker auch, dass die Energie schnell wieder verbraucht wird. Langkettige und komplexe Kohlenhydrate wie Mehrfach- und Vielfachzucker liefern hingegen kontinuierlich für einen längeren Zeitraum Energie. </w:t>
+      </w:r>
+      <w:r>
+        <w:t xml:space="preserve">Das führt dazu, dass der Blutzuckerspiegel </w:t>
+      </w:r>
+      <w:r>
+        <w:lastRenderedPageBreak/>
+        <w:t xml:space="preserve">langsamer ansteigt und dem Körper längerfristig genügend Energie zur Verfügung steht </w:t>
+      </w:r>
+      <w:sdt>
+        <w:sdtPr>
+          <w:id w:val="807287513"/>
+          <w:citation/>
+        </w:sdtPr>
+        <w:sdtEndPr/>
+        <w:sdtContent>
+          <w:r>
+            <w:fldChar w:fldCharType="begin"/>
+          </w:r>
+          <w:r>
+            <w:rPr>
+              <w:lang w:val="de-CH"/>
+            </w:rPr>
+            <w:instrText xml:space="preserve"> CITATION inf22 \l 2055 </w:instrText>
+          </w:r>
+          <w:r>
+            <w:fldChar w:fldCharType="separate"/>
+          </w:r>
+          <w:r>
+            <w:rPr>
+              <w:noProof/>
+              <w:lang w:val="de-CH"/>
+            </w:rPr>
+            <w:t>[3]</w:t>
+          </w:r>
+          <w:r>
+            <w:fldChar w:fldCharType="end"/>
+          </w:r>
+        </w:sdtContent>
+      </w:sdt>
+      <w:r>
+        <w:t>.</w:t>
       </w:r>
     </w:p>
     <w:p>
@@ -3979,23 +4121,260 @@
       </w:r>
     </w:p>
     <w:p>
-      <w:r>
-        <w:t>Diese Nährstoffe bestehen aus Aminosäureketten, die für die Biosynthese körpereigener Proteine unerlässlich sind. Es gibt 20 natürlich vorkommende AS, die für die körpereigene Proteinbiosynthese zuständig sind. Davon kann der Organismus 8 (s.g. essenzielle AS) nicht selbstständig herstellen. Zu den bekanntesten Proteinquellen gehören Fleisch, Fisch, Eier, Milchprodukte sowie Hülsenfrüchte.</w:t>
+      <w:proofErr w:type="spellStart"/>
+      <w:r>
+        <w:t>Eiweisse</w:t>
+      </w:r>
+      <w:proofErr w:type="spellEnd"/>
+      <w:r>
+        <w:t xml:space="preserve"> versorgen den Körper mit wichtigen Aminosäuren und Stickstoff. Dabei </w:t>
+      </w:r>
+      <w:r>
+        <w:t>wird zwischen</w:t>
+      </w:r>
+      <w:r>
+        <w:t xml:space="preserve"> </w:t>
+      </w:r>
+      <w:r>
+        <w:t>20 verschiedene Aminosäuren unterschieden, die für die körpereigene Proteinsynthese zuständig sind. Die Aminosäure ist der kleinste Baustoff, die für die Zusammensetzung der Proteine zuständig ist.</w:t>
       </w:r>
     </w:p>
     <w:p/>
     <w:p>
       <w:r>
-        <w:t xml:space="preserve">Einfluss von Proteinen auf den menschlichen Organismus: Das Eiweiß stellt einen lebensnotwendigen Bestandteil dar. Durch die Aufnahme von Proteinen kann der Körper wichtige Funktionen aufrechterhalten. So bestehen Muskeln, Bindegewebe, Enzyme, Hormone, Blutbestandteile, das Immunsystem etc. aus Proteinen und deren Einzelbausteinen. </w:t>
-      </w:r>
-      <w:r>
-        <w:rPr>
-          <w:highlight w:val="red"/>
-        </w:rPr>
-        <w:t>Dabei kann es bei Mangelerscheinungen zu Störungen der geistigen und körperlichen Entwicklung und des Wachstums führen</w:t>
-      </w:r>
+        <w:t xml:space="preserve">Bei diesen 20 Aminosäuren wird zwischen entbehrlichen und unentbehrlichen unterschieden. Bei den entbehrlichen Aminosäuren gibt es deren elf und bei den unentbehrlichen neun. </w:t>
+      </w:r>
+      <w:r>
+        <w:t xml:space="preserve">Der menschliche Körper kann die unentbehrlichen Aminosäuren nicht selbständig produzieren. </w:t>
+      </w:r>
+      <w:r>
+        <w:t>Aminosäuren können im menschlichen Körper nicht zwischen</w:t>
+      </w:r>
+      <w:r>
+        <w:softHyphen/>
+        <w:t xml:space="preserve">gespeichert werden, um zu einem späteren Zeitpunkt Proteine aufzubauen. Daher ist eine tägliche Zufuhr dieser Aminosäuren nötig, um einem </w:t>
+      </w:r>
+      <w:proofErr w:type="spellStart"/>
+      <w:r>
+        <w:t>Eiweissmangel</w:t>
+      </w:r>
+      <w:proofErr w:type="spellEnd"/>
+      <w:r>
+        <w:t xml:space="preserve"> zu verhindern.</w:t>
+      </w:r>
+    </w:p>
+    <w:p/>
+    <w:p>
+      <w:r>
+        <w:t xml:space="preserve">Die täglich empfohlene </w:t>
+      </w:r>
+      <w:proofErr w:type="spellStart"/>
+      <w:r>
+        <w:t>Eiweissaufnahme</w:t>
+      </w:r>
+      <w:proofErr w:type="spellEnd"/>
+      <w:r>
+        <w:t xml:space="preserve"> eines gesunden Erwachsenen beträgt in der Regel 0.8 bis 1.0 g/kg Körpergewicht. </w:t>
+      </w:r>
+    </w:p>
+    <w:p>
+      <w:r>
+        <w:t xml:space="preserve">Nebst der Qualität </w:t>
+      </w:r>
+      <w:r>
+        <w:t xml:space="preserve">spielt auch die Quantität des </w:t>
+      </w:r>
+      <w:proofErr w:type="spellStart"/>
+      <w:r>
+        <w:t>Eiweisses</w:t>
+      </w:r>
+      <w:proofErr w:type="spellEnd"/>
+      <w:r>
+        <w:t xml:space="preserve"> eine wichtige Rolle.</w:t>
+      </w:r>
+      <w:r>
+        <w:t xml:space="preserve"> Dabei spricht man von der biologischen Wertigkeit. </w:t>
+      </w:r>
+      <w:r>
+        <w:t xml:space="preserve">Die Proteinsynthese wird begrenzt, wenn eine unentbehrliche Aminosäure im Verhältnis zum benötigten Bedarf in einer zu geringen Menge aufgenommen wird. </w:t>
+      </w:r>
+      <w:r>
+        <w:t xml:space="preserve">Die </w:t>
+      </w:r>
+      <w:r>
+        <w:t>Aminosäurenzusammensetzung</w:t>
+      </w:r>
+      <w:r>
+        <w:t xml:space="preserve"> des Menschen</w:t>
+      </w:r>
+      <w:r>
+        <w:t xml:space="preserve"> </w:t>
+      </w:r>
+      <w:r>
+        <w:t xml:space="preserve">ähnelt sich mehr dem tierischen als dem pflanzlichen Eiweiss. Daher weist das tierische Eiweiss in der Qualität eine höhere biologische Wertigkeit auf als das pflanzliche Eiweiss. Da aber das tierische Eiweiss meist in Verbindung </w:t>
+      </w:r>
+      <w:proofErr w:type="gramStart"/>
+      <w:r>
+        <w:t>mit anderen eher ungesunden Nährstoffe</w:t>
+      </w:r>
+      <w:proofErr w:type="gramEnd"/>
+      <w:r>
+        <w:t xml:space="preserve"> auftaucht, ist es ratsam </w:t>
+      </w:r>
+      <w:r>
+        <w:t xml:space="preserve">auch pflanzliche </w:t>
+      </w:r>
+      <w:proofErr w:type="spellStart"/>
+      <w:r>
+        <w:t>Eiweisse</w:t>
+      </w:r>
+      <w:proofErr w:type="spellEnd"/>
+      <w:r>
+        <w:t xml:space="preserve"> aufzunehmen. Am besten ist eine Kombination aus beidem, um </w:t>
+      </w:r>
+      <w:proofErr w:type="gramStart"/>
+      <w:r>
+        <w:t>eine relativ</w:t>
+      </w:r>
+      <w:proofErr w:type="gramEnd"/>
+      <w:r>
+        <w:t xml:space="preserve"> hohe biologische Wertigkeit aufzuweisen, aber auch auf einem gesünderen Niveau zu sein </w:t>
+      </w:r>
+      <w:sdt>
+        <w:sdtPr>
+          <w:id w:val="-1843928296"/>
+          <w:citation/>
+        </w:sdtPr>
+        <w:sdtEndPr/>
+        <w:sdtContent>
+          <w:r>
+            <w:fldChar w:fldCharType="begin"/>
+          </w:r>
+          <w:r>
+            <w:rPr>
+              <w:lang w:val="de-CH"/>
+            </w:rPr>
+            <w:instrText xml:space="preserve"> CITATION inf22 \l 2055 </w:instrText>
+          </w:r>
+          <w:r>
+            <w:fldChar w:fldCharType="separate"/>
+          </w:r>
+          <w:r>
+            <w:rPr>
+              <w:noProof/>
+              <w:lang w:val="de-CH"/>
+            </w:rPr>
+            <w:t>[3]</w:t>
+          </w:r>
+          <w:r>
+            <w:fldChar w:fldCharType="end"/>
+          </w:r>
+        </w:sdtContent>
+      </w:sdt>
       <w:r>
         <w:t>.</w:t>
+      </w:r>
+    </w:p>
+    <w:p>
+      <w:pPr>
+        <w:pStyle w:val="berschrift2"/>
+        <w:numPr>
+          <w:ilvl w:val="1"/>
+          <w:numId w:val="3"/>
+        </w:numPr>
+      </w:pPr>
+      <w:r>
+        <w:t>Mathematische Grundlage für Kalorienberechnung</w:t>
+      </w:r>
+    </w:p>
+    <w:p>
+      <w:r>
+        <w:t xml:space="preserve">Wie in Kapitel 2.1.1 </w:t>
+      </w:r>
+      <w:r>
+        <w:t>angedeutet</w:t>
+      </w:r>
+      <w:r>
+        <w:t xml:space="preserve">, kann </w:t>
+      </w:r>
+      <w:r>
+        <w:t>anhand</w:t>
+      </w:r>
+      <w:r>
+        <w:t xml:space="preserve"> </w:t>
+      </w:r>
+      <w:r>
+        <w:t>der</w:t>
+      </w:r>
+      <w:r>
+        <w:t xml:space="preserve"> Mengenangabe von Fett, Kohlenhydrate und Proteine die Gesamtkalorien einer Mahlzeit berech</w:t>
+      </w:r>
+      <w:r>
+        <w:t>net</w:t>
+      </w:r>
+      <w:r>
+        <w:t xml:space="preserve"> werden</w:t>
+      </w:r>
+      <w:r>
+        <w:t>. Dabei multipliziert ma</w:t>
+      </w:r>
+      <w:r>
+        <w:t>n d</w:t>
+      </w:r>
+      <w:r>
+        <w:t>ie Menge in Gramm * Kcal pro Gramm</w:t>
+      </w:r>
+      <w:r>
+        <w:t xml:space="preserve"> für jedes der drei Nährwerte und summiert sie auf. </w:t>
+      </w:r>
+      <w:r>
+        <w:t>Beispiel:</w:t>
+      </w:r>
+    </w:p>
+    <w:p/>
+    <w:p>
+      <w:r>
+        <w:t>Die Voraussetzung, um diese Berechnung genau durchzuführen, ist die Mengenangabe jeder einzelnen Zutat in einem Gericht</w:t>
+      </w:r>
+      <w:r>
+        <w:t xml:space="preserve"> zu kennen. Dies führt zum Problem, dass ein Koch</w:t>
+      </w:r>
+      <w:r>
+        <w:t xml:space="preserve"> während der Zubereitung jede Zutat abwiegen oder sich strikt an die Mengen im Rezept halten muss. </w:t>
+      </w:r>
+      <w:r>
+        <w:t>Um diesem Problem entg</w:t>
+      </w:r>
+      <w:r>
+        <w:t xml:space="preserve">egenzuwirken, </w:t>
+      </w:r>
+      <w:r>
+        <w:t>wird</w:t>
+      </w:r>
+      <w:r>
+        <w:t xml:space="preserve"> im nächsten Kapitel </w:t>
+      </w:r>
+      <w:r>
+        <w:t>ein</w:t>
+      </w:r>
+      <w:r>
+        <w:t xml:space="preserve"> </w:t>
+      </w:r>
+      <w:r>
+        <w:t>Ansatz</w:t>
+      </w:r>
+      <w:r>
+        <w:t xml:space="preserve"> vorgestellt, </w:t>
+      </w:r>
+      <w:r>
+        <w:t xml:space="preserve">bei denen die Berechnung der </w:t>
+      </w:r>
+      <w:r>
+        <w:lastRenderedPageBreak/>
+        <w:t>Kalorienanzahl auf Schätz- und Mittelwerte basieren, anstatt auf genaue Mengenangaben der Zutaten.</w:t>
+      </w:r>
+      <w:r>
+        <w:t xml:space="preserve"> </w:t>
       </w:r>
     </w:p>
     <w:p>
@@ -4005,38 +4384,131 @@
           <w:ilvl w:val="2"/>
           <w:numId w:val="3"/>
         </w:numPr>
-        <w:rPr>
-          <w:highlight w:val="red"/>
+      </w:pPr>
+      <w:r>
+        <w:t>Durchschnittsberechnung anhand von n-Rezepten</w:t>
+      </w:r>
+    </w:p>
+    <w:p>
+      <w:r>
+        <w:t>Man nehme n verschiedene Rezepte vom gleichen Gericht und</w:t>
+      </w:r>
+      <w:r>
+        <w:t xml:space="preserve"> macht sie vergleichbar, indem die </w:t>
+      </w:r>
+      <w:proofErr w:type="spellStart"/>
+      <w:r>
+        <w:t>Portionsgrössen</w:t>
+      </w:r>
+      <w:proofErr w:type="spellEnd"/>
+      <w:r>
+        <w:t xml:space="preserve"> für jedes Rezept auf eine</w:t>
+      </w:r>
+      <w:r>
+        <w:t xml:space="preserve"> gleiche</w:t>
+      </w:r>
+      <w:r>
+        <w:t xml:space="preserve"> Basis angepasst </w:t>
+      </w:r>
+      <w:r>
+        <w:t>werden</w:t>
+      </w:r>
+      <w:r>
+        <w:t xml:space="preserve">. </w:t>
+      </w:r>
+      <w:r>
+        <w:t xml:space="preserve">Im zweiten Schritt schaut man auf die Menge der einzelnen Zutaten </w:t>
+      </w:r>
+      <w:r>
+        <w:t>und berechnet den Durschnitt der Menge über alle n Rezepte. Somit wird ein weiteres Rezept erzeugt, welches Durch</w:t>
+      </w:r>
+      <w:r>
+        <w:t>sch</w:t>
+      </w:r>
+      <w:r>
+        <w:t>nittsmengenangaben enthält, von dem</w:t>
+      </w:r>
+      <w:r>
+        <w:t xml:space="preserve"> dann die Kalorien berechnet werden. In Kapitel 3 wird die Berechnung, die Genauigkeit der Rechnung und die Realisierung dieser Idee im Rahmen vom Prototyp veranschaulicht.</w:t>
+      </w:r>
+    </w:p>
+    <w:p>
+      <w:pPr>
+        <w:spacing w:after="160" w:line="259" w:lineRule="auto"/>
+        <w:rPr>
           <w:lang w:val="de-CH"/>
         </w:rPr>
       </w:pPr>
       <w:r>
         <w:rPr>
-          <w:highlight w:val="red"/>
           <w:lang w:val="de-CH"/>
         </w:rPr>
-        <w:t>Salz</w:t>
-      </w:r>
-    </w:p>
-    <w:p>
-      <w:pPr>
-        <w:rPr>
-          <w:highlight w:val="red"/>
-        </w:rPr>
-      </w:pPr>
-      <w:r>
-        <w:rPr>
-          <w:highlight w:val="red"/>
-        </w:rPr>
-        <w:t>Speisesalz, bestehend aus Natriumchlorid, fügt Geschmack zu Lebensmitteln hinzu. Es dient auch als Konservierungsmittel, Bindemittel und Stabilisator. Um Nervenimpulse weiterzuleiten, Muskeln zu entspannen bzw. anzuspannen sowie Wasser- und Mineralhaushalt aufrechtzuerhalten, braucht der menschliche Körper eine geringe Menge an Natrium, was Bestandteil des Speisesalzes ist. Die Empfehlung der WHO besagt, dass die tägliche Salzzufuhr 5g nicht übersteigen sollte, wobei der Großteil des konsumierten Salzes in den verarbeiteten Lebensmitteln enthalten ist. Daher wird diese Komponente zumeist auf Nährwertangaben ausgewiesen bzw. bei vorhandener Ampelkennzeichnung farblich ausgewiesen.</w:t>
-      </w:r>
-    </w:p>
-    <w:p>
-      <w:r>
-        <w:rPr>
-          <w:highlight w:val="red"/>
-        </w:rPr>
-        <w:t>Einfluss von Salz auf den menschlichen Organismus: Neben den bereits erwähnten Aufgaben beeinflusst den Flüssigkeits- sowie den Säure-Basen-Haushalt.</w:t>
+        <w:br w:type="page"/>
+      </w:r>
+    </w:p>
+    <w:p>
+      <w:pPr>
+        <w:pStyle w:val="berschrift1"/>
+        <w:numPr>
+          <w:ilvl w:val="0"/>
+          <w:numId w:val="3"/>
+        </w:numPr>
+      </w:pPr>
+      <w:bookmarkStart w:id="10" w:name="_Toc97122048"/>
+      <w:r>
+        <w:lastRenderedPageBreak/>
+        <w:t>Vorgehen / Methoden</w:t>
+      </w:r>
+      <w:bookmarkEnd w:id="10"/>
+    </w:p>
+    <w:p>
+      <w:pPr>
+        <w:rPr>
+          <w:lang w:val="de-CH"/>
+        </w:rPr>
+      </w:pPr>
+      <w:r>
+        <w:rPr>
+          <w:lang w:val="de-CH"/>
+        </w:rPr>
+        <w:t>Das Vorgehen wird in zwei Teilbereiche aufgeteilt. Der eine Teilbereich beinhaltet das Vorgehen, die Konstruktion und Realisierung des Prototyps einer Smartphone-Applikation</w:t>
+      </w:r>
+      <w:r>
+        <w:rPr>
+          <w:lang w:val="de-CH"/>
+        </w:rPr>
+        <w:t>. Der andere Teilbereich befasst sich mit der Nährwertberechnung im Detail.</w:t>
+      </w:r>
+    </w:p>
+    <w:p>
+      <w:pPr>
+        <w:pStyle w:val="berschrift2"/>
+        <w:numPr>
+          <w:ilvl w:val="1"/>
+          <w:numId w:val="3"/>
+        </w:numPr>
+        <w:rPr>
+          <w:lang w:val="de-CH"/>
+        </w:rPr>
+      </w:pPr>
+      <w:r>
+        <w:rPr>
+          <w:lang w:val="de-CH"/>
+        </w:rPr>
+        <w:t>Datenanalyse und Mahlzeitberechnung</w:t>
+      </w:r>
+    </w:p>
+    <w:p>
+      <w:pPr>
+        <w:rPr>
+          <w:lang w:val="de-CH"/>
+        </w:rPr>
+      </w:pPr>
+      <w:r>
+        <w:rPr>
+          <w:lang w:val="de-CH"/>
+        </w:rPr>
+        <w:t>Wie in den theoretischen Grundlagen angedeutet, wird in diesem Abschnitt die konkrete Realisierung der Mahlzeitberechnung beschrieben.</w:t>
       </w:r>
     </w:p>
     <w:p>
@@ -4054,189 +4526,50 @@
         <w:rPr>
           <w:lang w:val="de-CH"/>
         </w:rPr>
-        <w:lastRenderedPageBreak/>
-        <w:t>Ballaststoffe</w:t>
-      </w:r>
-    </w:p>
-    <w:p>
-      <w:pPr>
-        <w:rPr>
-          <w:highlight w:val="red"/>
-        </w:rPr>
-      </w:pPr>
-      <w:r>
-        <w:rPr>
-          <w:highlight w:val="red"/>
-        </w:rPr>
-        <w:t>Ballaststoffe sind unverdauliche pflanzliche Kohlenhydrate, die zu einer Verbesserung der Darmtätigkeit und zu einem hohen Sättigungsgefühl beitragen. Dabei wird der Magen verzögert entleert, wodurch Blutzuckerspitzen vermieden werden. 19 So wird der tägliche Verzehr von 25-30g empfohlen.</w:t>
-      </w:r>
-    </w:p>
-    <w:p>
-      <w:pPr>
-        <w:rPr>
-          <w:highlight w:val="red"/>
-        </w:rPr>
-      </w:pPr>
-    </w:p>
-    <w:p>
-      <w:pPr>
-        <w:rPr>
-          <w:highlight w:val="red"/>
-        </w:rPr>
-      </w:pPr>
-      <w:r>
-        <w:rPr>
-          <w:highlight w:val="red"/>
-        </w:rPr>
-        <w:t>Man unterscheidet die Ballaststoffe anhand ihrer Wasserlöslichkeit:</w:t>
-      </w:r>
-    </w:p>
-    <w:p>
-      <w:pPr>
-        <w:rPr>
-          <w:highlight w:val="red"/>
-        </w:rPr>
-      </w:pPr>
-    </w:p>
-    <w:p>
-      <w:pPr>
-        <w:pStyle w:val="Listenabsatz"/>
-        <w:numPr>
-          <w:ilvl w:val="0"/>
-          <w:numId w:val="11"/>
-        </w:numPr>
-        <w:rPr>
-          <w:highlight w:val="red"/>
+        <w:t>Rahmenbedingungen</w:t>
+      </w:r>
+    </w:p>
+    <w:p>
+      <w:pPr>
+        <w:rPr>
           <w:lang w:val="de-CH"/>
         </w:rPr>
       </w:pPr>
       <w:r>
         <w:rPr>
-          <w:highlight w:val="red"/>
-        </w:rPr>
-        <w:t>Wasserunlösliche Ballaststoffe (z.B. Zellulose): sind vor allem in Vollkornprodukten enthalten und für eine gesunde Darmflora von immenser Wichtigkeit. Dadurch können Darmerkrankungen vorgebeugt werden.</w:t>
-      </w:r>
-    </w:p>
-    <w:p>
-      <w:pPr>
-        <w:pStyle w:val="Listenabsatz"/>
-        <w:numPr>
-          <w:ilvl w:val="0"/>
-          <w:numId w:val="11"/>
-        </w:numPr>
-        <w:rPr>
-          <w:highlight w:val="red"/>
           <w:lang w:val="de-CH"/>
         </w:rPr>
-      </w:pPr>
-      <w:r>
-        <w:rPr>
-          <w:highlight w:val="red"/>
-        </w:rPr>
-        <w:t>Wasserlösliche Ballaststoffe (z.B. Pektin): sind vorwiegend in Gemüse, Obst, Kartoffeln und Haferprodukten enthalten und beeinflussen den Kohlenhydrat- und Fettstoffwechsel positiv. Dabei kann es zu einer Senkung des Cholesterinspiegels und der Blutfettwerte kommen und beugen ebenso Darmerkrankungen vor.</w:t>
-      </w:r>
-    </w:p>
-    <w:p>
-      <w:r>
-        <w:rPr>
-          <w:highlight w:val="red"/>
-        </w:rPr>
-        <w:t>Einfluss von Ballaststoffen auf den menschlichen Organismus: Ballaststoffe haben keine Kalorien und tragen zu einer langsamen Blutzuckersteigerung sowie gesunden Darmflora und starken Immunsystem bei.</w:t>
-      </w:r>
-    </w:p>
-    <w:p>
-      <w:pPr>
-        <w:pStyle w:val="berschrift2"/>
-        <w:numPr>
-          <w:ilvl w:val="1"/>
-          <w:numId w:val="3"/>
-        </w:numPr>
-      </w:pPr>
-      <w:r>
-        <w:t>Mathematische Grundlage für Kalorienberechnung</w:t>
-      </w:r>
-    </w:p>
-    <w:p>
-      <w:r>
-        <w:t xml:space="preserve">Wie in Kapitel 2.1.1 </w:t>
-      </w:r>
-      <w:r>
-        <w:t>angedeutet</w:t>
-      </w:r>
-      <w:r>
-        <w:t xml:space="preserve">, kann </w:t>
-      </w:r>
-      <w:r>
-        <w:t>anhand</w:t>
-      </w:r>
-      <w:r>
+        <w:t xml:space="preserve">Da es keine vorgefertigten Datensätze gibt </w:t>
+      </w:r>
+      <w:r>
+        <w:rPr>
+          <w:lang w:val="de-CH"/>
+        </w:rPr>
+        <w:t xml:space="preserve">und ein ETL Prozess (Extraktion, Transformation, Laden) nicht Teil der Arbeit ist, wird </w:t>
+      </w:r>
+      <w:r>
+        <w:rPr>
+          <w:lang w:val="de-CH"/>
+        </w:rPr>
+        <w:t xml:space="preserve">der initiale Datenimport der Gerichte und das Zusammenführen der Rezepte manuell </w:t>
+      </w:r>
+      <w:r>
+        <w:rPr>
+          <w:lang w:val="de-CH"/>
+        </w:rPr>
+        <w:t>durchgeführt.</w:t>
+      </w:r>
+      <w:r>
+        <w:rPr>
+          <w:lang w:val="de-CH"/>
+        </w:rPr>
         <w:t xml:space="preserve"> </w:t>
       </w:r>
       <w:r>
-        <w:t>der</w:t>
-      </w:r>
-      <w:r>
-        <w:t xml:space="preserve"> Mengenangabe von Fett, Kohlenhydrate und Proteine die Gesamtkalorien einer Mahlzeit berechnen</w:t>
-      </w:r>
-      <w:r>
-        <w:t xml:space="preserve"> werden</w:t>
-      </w:r>
-      <w:r>
-        <w:t>. Dabei multipliziert ma</w:t>
-      </w:r>
-      <w:r>
-        <w:t>n d</w:t>
-      </w:r>
-      <w:r>
-        <w:t>ie Menge in Gramm * Kcal pro Gramm</w:t>
-      </w:r>
-      <w:r>
-        <w:t xml:space="preserve"> für jedes der drei Nährwerte und summiert sie auf. </w:t>
-      </w:r>
-      <w:r>
-        <w:t>Beispiel:</w:t>
-      </w:r>
-    </w:p>
-    <w:p/>
-    <w:p>
-      <w:r>
-        <w:t>Die Voraussetzung, um diese Berechnung genau durchzuführen, ist die Mengenangabe jeder einzelnen Zutat in einem Gericht</w:t>
-      </w:r>
-      <w:r>
-        <w:t xml:space="preserve"> zu kennen. Dies führt zum Problem, dass ein Koch</w:t>
-      </w:r>
-      <w:r>
-        <w:t xml:space="preserve"> während der Zubereitung jede Zutat abwiegen oder sich strikt an die Mengen im Rezept halten muss. </w:t>
-      </w:r>
-      <w:r>
-        <w:t>Um diesem Problem entg</w:t>
-      </w:r>
-      <w:r>
-        <w:t xml:space="preserve">egenzuwirken, </w:t>
-      </w:r>
-      <w:r>
-        <w:t>wird</w:t>
-      </w:r>
-      <w:r>
-        <w:t xml:space="preserve"> im nächsten Kapitel </w:t>
-      </w:r>
-      <w:r>
-        <w:t>ein</w:t>
-      </w:r>
-      <w:r>
-        <w:t xml:space="preserve"> </w:t>
-      </w:r>
-      <w:r>
-        <w:t>Ansatz</w:t>
-      </w:r>
-      <w:r>
-        <w:t xml:space="preserve"> vorgestellt, </w:t>
-      </w:r>
-      <w:r>
-        <w:t>bei denen die Berechnung der Kalorienanzahl auf Schätz- und Mittelwerte basieren, anstatt auf genaue Mengenangaben der Zutaten.</w:t>
-      </w:r>
-      <w:r>
-        <w:t xml:space="preserve"> </w:t>
+        <w:rPr>
+          <w:lang w:val="de-CH"/>
+        </w:rPr>
+        <w:t>Aus diesem Grund enthält der Prototyp initial nur 30 vordefinierte Rezepte.</w:t>
       </w:r>
     </w:p>
     <w:p>
@@ -4246,61 +4579,27 @@
           <w:ilvl w:val="2"/>
           <w:numId w:val="3"/>
         </w:numPr>
-      </w:pPr>
-      <w:r>
-        <w:t>Durchschnittsberechnung anhand von n-Rezepten</w:t>
-      </w:r>
-    </w:p>
-    <w:p>
-      <w:r>
-        <w:t>Man nehme n verschiedene Rezepte vom gleichen Gericht und</w:t>
-      </w:r>
-      <w:r>
-        <w:t xml:space="preserve"> macht sie vergleichbar, indem die </w:t>
+        <w:rPr>
+          <w:lang w:val="de-CH"/>
+        </w:rPr>
+      </w:pPr>
+      <w:r>
+        <w:rPr>
+          <w:lang w:val="de-CH"/>
+        </w:rPr>
+        <w:t xml:space="preserve">Datenimport und manuelles </w:t>
       </w:r>
       <w:proofErr w:type="spellStart"/>
       <w:r>
-        <w:t>Portionsgrössen</w:t>
+        <w:rPr>
+          <w:lang w:val="de-CH"/>
+        </w:rPr>
+        <w:t>Merging</w:t>
       </w:r>
       <w:proofErr w:type="spellEnd"/>
-      <w:r>
-        <w:t xml:space="preserve"> für jedes Rezept auf eine</w:t>
-      </w:r>
-      <w:r>
-        <w:t xml:space="preserve"> gleiche</w:t>
-      </w:r>
-      <w:r>
-        <w:t xml:space="preserve"> Basis angepasst </w:t>
-      </w:r>
-      <w:r>
-        <w:t>werden</w:t>
-      </w:r>
-      <w:r>
-        <w:t xml:space="preserve">. </w:t>
-      </w:r>
-      <w:r>
-        <w:t xml:space="preserve">Im zweiten Schritt schaut man auf die Menge der einzelnen Zutaten </w:t>
-      </w:r>
-      <w:r>
-        <w:t>und berechnet den Durschnitt der Menge über alle n Rezepte. Somit wird ein weiteres Rezept erzeugt, welches Durch</w:t>
-      </w:r>
-      <w:r>
-        <w:t>sch</w:t>
-      </w:r>
-      <w:r>
-        <w:t>nittsmengenangaben enthält, von dem</w:t>
-      </w:r>
-      <w:r>
-        <w:t xml:space="preserve"> dann die Kalorien berechnet </w:t>
-      </w:r>
-      <w:r>
-        <w:lastRenderedPageBreak/>
-        <w:t>werden. In Kapitel 3 wird die Berechnung, die Genauigkeit der Rechnung und die Realisierung dieser Idee im Rahmen vom Prototyp veranschaulicht.</w:t>
-      </w:r>
-    </w:p>
-    <w:p>
-      <w:pPr>
-        <w:spacing w:after="160" w:line="259" w:lineRule="auto"/>
+    </w:p>
+    <w:p>
+      <w:pPr>
         <w:rPr>
           <w:lang w:val="de-CH"/>
         </w:rPr>
@@ -4309,332 +4608,143 @@
         <w:rPr>
           <w:lang w:val="de-CH"/>
         </w:rPr>
-        <w:br w:type="page"/>
-      </w:r>
-    </w:p>
-    <w:p>
-      <w:pPr>
-        <w:pStyle w:val="berschrift1"/>
-        <w:numPr>
-          <w:ilvl w:val="0"/>
-          <w:numId w:val="3"/>
-        </w:numPr>
-      </w:pPr>
-      <w:bookmarkStart w:id="9" w:name="_Toc97122048"/>
-      <w:r>
-        <w:lastRenderedPageBreak/>
-        <w:t>Vorgehen / Methoden</w:t>
-      </w:r>
-      <w:bookmarkEnd w:id="9"/>
-    </w:p>
-    <w:p>
-      <w:pPr>
+        <w:t xml:space="preserve">Der erste Schritt vor dem Datenimport ist die Suche nach Gerichten. Mit Hilfe des Webs werden für jedes Gericht drei Rezepte aus verschiedenen Quellen gesucht. </w:t>
+      </w:r>
+      <w:r>
         <w:rPr>
           <w:lang w:val="de-CH"/>
         </w:rPr>
-      </w:pPr>
+        <w:t>Im zweiten Schritt werden die Portionsgrössen über die drei Rezepte vereinheitlicht</w:t>
+      </w:r>
       <w:r>
         <w:rPr>
           <w:lang w:val="de-CH"/>
         </w:rPr>
-        <w:t>Das Vorgehen wird in zwei Teilbereiche aufgeteilt. Der eine Teilbereich beinhaltet das Vorgehen, die Konstruktion und Realisierung des Prototyps einer Smartphone-Applikation</w:t>
-      </w:r>
+        <w:t xml:space="preserve"> und Grössen wie EL(Esslöffel), TL(Teelöffel) </w:t>
+      </w:r>
+      <w:proofErr w:type="spellStart"/>
       <w:r>
         <w:rPr>
           <w:lang w:val="de-CH"/>
         </w:rPr>
-        <w:t>. Der andere Teilbereich befasst sich mit der Nährwertberechnung im Detail.</w:t>
-      </w:r>
-    </w:p>
-    <w:p>
-      <w:pPr>
-        <w:pStyle w:val="berschrift2"/>
-        <w:numPr>
-          <w:ilvl w:val="1"/>
-          <w:numId w:val="3"/>
-        </w:numPr>
+        <w:t>u.ä.</w:t>
+      </w:r>
+      <w:proofErr w:type="spellEnd"/>
+      <w:r>
         <w:rPr>
           <w:lang w:val="de-CH"/>
         </w:rPr>
-      </w:pPr>
+        <w:t xml:space="preserve"> in Gramm umgewandelt</w:t>
+      </w:r>
       <w:r>
         <w:rPr>
           <w:lang w:val="de-CH"/>
         </w:rPr>
-        <w:t>Datenanalyse und Mahlzeitberechnung</w:t>
-      </w:r>
-    </w:p>
-    <w:p>
-      <w:pPr>
+        <w:t>, sodass jedes Rezept die gleiche Portionsgrösse in Gramm hat</w:t>
+      </w:r>
+      <w:r>
         <w:rPr>
           <w:lang w:val="de-CH"/>
         </w:rPr>
-      </w:pPr>
+        <w:t>.</w:t>
+      </w:r>
       <w:r>
         <w:rPr>
           <w:lang w:val="de-CH"/>
         </w:rPr>
-        <w:t>Wie in den theoretischen Grundlagen angedeutet, wird in diesem Abschnitt die konkrete Realisierung der Mahlzeitberechnung beschrieben.</w:t>
-      </w:r>
-    </w:p>
-    <w:p>
-      <w:pPr>
-        <w:pStyle w:val="berschrift3"/>
-        <w:numPr>
-          <w:ilvl w:val="2"/>
-          <w:numId w:val="3"/>
-        </w:numPr>
+        <w:t xml:space="preserve"> Dabei werden Gewürze oder Kräuter in der Berechnung ignoriert, da deren Kaloriengehalt nur wenig bis gar keine Auswirkung auf das Resultat haben. </w:t>
+      </w:r>
+      <w:r>
         <w:rPr>
           <w:lang w:val="de-CH"/>
         </w:rPr>
-      </w:pPr>
+        <w:t xml:space="preserve">Zusätzlich werden Zutaten für ein Gericht als optional markiert, </w:t>
+      </w:r>
       <w:r>
         <w:rPr>
           <w:lang w:val="de-CH"/>
         </w:rPr>
-        <w:t>Rahmenbedingungen</w:t>
-      </w:r>
-    </w:p>
-    <w:p>
-      <w:pPr>
+        <w:t xml:space="preserve">wenn diese nicht in der </w:t>
+      </w:r>
+      <w:r>
         <w:rPr>
           <w:lang w:val="de-CH"/>
         </w:rPr>
-      </w:pPr>
+        <w:t>Mehrheit</w:t>
+      </w:r>
       <w:r>
         <w:rPr>
           <w:lang w:val="de-CH"/>
         </w:rPr>
-        <w:t xml:space="preserve">Da es keine vorgefertigten Datensätze gibt </w:t>
+        <w:t xml:space="preserve"> der Rezepte vorkommen. Optional bedeutet, dass diese Zutaten nicht in die </w:t>
       </w:r>
       <w:r>
         <w:rPr>
           <w:lang w:val="de-CH"/>
         </w:rPr>
-        <w:t>und ein ETL Prozess (Extraktion</w:t>
+        <w:t>Basisberechnung</w:t>
       </w:r>
       <w:r>
         <w:rPr>
           <w:lang w:val="de-CH"/>
         </w:rPr>
-        <w:t xml:space="preserve">, Transformation, </w:t>
+        <w:t xml:space="preserve"> miteinfliessen, sie können aber im Prototyp </w:t>
       </w:r>
       <w:r>
         <w:rPr>
           <w:lang w:val="de-CH"/>
         </w:rPr>
-        <w:t>Laden</w:t>
+        <w:t>angewählt und dann zu den Gesamtkalorien dazugezählt werden.</w:t>
       </w:r>
       <w:r>
         <w:rPr>
           <w:lang w:val="de-CH"/>
         </w:rPr>
-        <w:t>)</w:t>
+        <w:t xml:space="preserve"> Als dritten und letzten Schritt werden über alle Rezepte (im Fall des Prototyps sind es drei pro Gericht) der Mittelwert berechnet und so ein </w:t>
       </w:r>
       <w:r>
         <w:rPr>
           <w:lang w:val="de-CH"/>
         </w:rPr>
-        <w:t xml:space="preserve"> nicht Teil der Arbeit ist, wird </w:t>
+        <w:t xml:space="preserve">Basisdatensatz generiert, der dann verwendet werden kann, um die Kilokalorien für gekochte Gerichte zu berechnen. Im nächsten Kapitel </w:t>
       </w:r>
       <w:r>
         <w:rPr>
           <w:lang w:val="de-CH"/>
         </w:rPr>
-        <w:t xml:space="preserve">der initiale Datenimport der Gerichte und das Zusammenführen der Rezepte manuell </w:t>
-      </w:r>
-      <w:r>
+        <w:t>wird auf die Genauigkeit der Schätzung gegenüber der effektiven Kalorienanzahl eingegangen.</w:t>
+      </w:r>
+    </w:p>
+    <w:p>
+      <w:pPr>
         <w:rPr>
           <w:lang w:val="de-CH"/>
         </w:rPr>
-        <w:t>durchgeführt.</w:t>
-      </w:r>
+      </w:pPr>
       <w:r>
         <w:rPr>
           <w:lang w:val="de-CH"/>
         </w:rPr>
-        <w:t xml:space="preserve"> </w:t>
+        <w:t xml:space="preserve">In der folgenden Grafik </w:t>
       </w:r>
       <w:r>
         <w:rPr>
           <w:lang w:val="de-CH"/>
         </w:rPr>
-        <w:t>Aus diesem Grund enthält der Prototyp initial nur 30 vordefinierte Rezepte.</w:t>
-      </w:r>
-    </w:p>
-    <w:p>
-      <w:pPr>
-        <w:pStyle w:val="berschrift3"/>
-        <w:numPr>
-          <w:ilvl w:val="2"/>
-          <w:numId w:val="3"/>
-        </w:numPr>
+        <w:t>ist der beschriebene Prozess an einem Beispiel für «</w:t>
+      </w:r>
+      <w:proofErr w:type="spellStart"/>
+      <w:r>
         <w:rPr>
           <w:lang w:val="de-CH"/>
         </w:rPr>
-      </w:pPr>
+        <w:t>Ghackets</w:t>
+      </w:r>
+      <w:proofErr w:type="spellEnd"/>
       <w:r>
         <w:rPr>
           <w:lang w:val="de-CH"/>
         </w:rPr>
-        <w:t xml:space="preserve">Datenimport und manuelles </w:t>
-      </w:r>
-      <w:proofErr w:type="spellStart"/>
-      <w:r>
-        <w:rPr>
-          <w:lang w:val="de-CH"/>
-        </w:rPr>
-        <w:t>Merging</w:t>
-      </w:r>
-      <w:proofErr w:type="spellEnd"/>
-    </w:p>
-    <w:p>
-      <w:pPr>
-        <w:rPr>
-          <w:lang w:val="de-CH"/>
-        </w:rPr>
-      </w:pPr>
-      <w:r>
-        <w:rPr>
-          <w:lang w:val="de-CH"/>
-        </w:rPr>
-        <w:t xml:space="preserve">Der erste Schritt vor dem Datenimport ist die Suche nach Gerichten. Mit Hilfe des Webs werden für jedes Gericht drei Rezepte aus verschiedenen Quellen gesucht. </w:t>
-      </w:r>
-      <w:r>
-        <w:rPr>
-          <w:lang w:val="de-CH"/>
-        </w:rPr>
-        <w:t>Im zweiten Schritt werden die Portionsgrössen über die drei Rezepte vereinheitlicht</w:t>
-      </w:r>
-      <w:r>
-        <w:rPr>
-          <w:lang w:val="de-CH"/>
-        </w:rPr>
-        <w:t xml:space="preserve"> und Grössen wie EL(Esslöffel), TL(Teelöffel) </w:t>
-      </w:r>
-      <w:proofErr w:type="spellStart"/>
-      <w:r>
-        <w:rPr>
-          <w:lang w:val="de-CH"/>
-        </w:rPr>
-        <w:t>u.ä.</w:t>
-      </w:r>
-      <w:proofErr w:type="spellEnd"/>
-      <w:r>
-        <w:rPr>
-          <w:lang w:val="de-CH"/>
-        </w:rPr>
-        <w:t xml:space="preserve"> in Gramm umgewandelt</w:t>
-      </w:r>
-      <w:r>
-        <w:rPr>
-          <w:lang w:val="de-CH"/>
-        </w:rPr>
-        <w:t>, sodass jedes Rezept die gleiche Portionsgrösse in Gramm hat</w:t>
-      </w:r>
-      <w:r>
-        <w:rPr>
-          <w:lang w:val="de-CH"/>
-        </w:rPr>
-        <w:t>.</w:t>
-      </w:r>
-      <w:r>
-        <w:rPr>
-          <w:lang w:val="de-CH"/>
-        </w:rPr>
-        <w:t xml:space="preserve"> Dabei werden Gewürze oder Kräuter in der Berechnung ignoriert, da deren Kaloriengehalt nur wenig bis gar keine Auswirkung auf das Resultat haben. </w:t>
-      </w:r>
-      <w:r>
-        <w:rPr>
-          <w:lang w:val="de-CH"/>
-        </w:rPr>
-        <w:t xml:space="preserve">Zusätzlich werden Zutaten für ein Gericht als optional markiert, </w:t>
-      </w:r>
-      <w:r>
-        <w:rPr>
-          <w:lang w:val="de-CH"/>
-        </w:rPr>
-        <w:t xml:space="preserve">wenn diese nicht in der </w:t>
-      </w:r>
-      <w:r>
-        <w:rPr>
-          <w:lang w:val="de-CH"/>
-        </w:rPr>
-        <w:t>Mehrheit</w:t>
-      </w:r>
-      <w:r>
-        <w:rPr>
-          <w:lang w:val="de-CH"/>
-        </w:rPr>
-        <w:t xml:space="preserve"> der Rezepte vorkommen. Optional bedeutet, dass diese Zutaten nicht in die </w:t>
-      </w:r>
-      <w:r>
-        <w:rPr>
-          <w:lang w:val="de-CH"/>
-        </w:rPr>
-        <w:t>Basisberechnung</w:t>
-      </w:r>
-      <w:r>
-        <w:rPr>
-          <w:lang w:val="de-CH"/>
-        </w:rPr>
-        <w:t xml:space="preserve"> miteinfliessen, sie können aber im Prototyp </w:t>
-      </w:r>
-      <w:r>
-        <w:rPr>
-          <w:lang w:val="de-CH"/>
-        </w:rPr>
-        <w:t>angewählt und dann zu den Gesamtkalorien dazugezählt werden.</w:t>
-      </w:r>
-      <w:r>
-        <w:rPr>
-          <w:lang w:val="de-CH"/>
-        </w:rPr>
-        <w:t xml:space="preserve"> Als dritten und letzten Schritt werden über alle Rezepte (im Fall des Prototyps sind es drei pro Gericht) der Mittelwert berechnet und so ein </w:t>
-      </w:r>
-      <w:r>
-        <w:rPr>
-          <w:lang w:val="de-CH"/>
-        </w:rPr>
-        <w:t xml:space="preserve">Basisdatensatz generiert, der dann verwendet werden kann, um die Kilokalorien für gekochte Gerichte zu berechnen. Im nächsten Kapitel </w:t>
-      </w:r>
-      <w:r>
-        <w:rPr>
-          <w:lang w:val="de-CH"/>
-        </w:rPr>
-        <w:t>wird auf die Genauigkeit der Schätzung gegenüber der effektiven Kalorienanzahl eingegangen.</w:t>
-      </w:r>
-    </w:p>
-    <w:p>
-      <w:pPr>
-        <w:rPr>
-          <w:lang w:val="de-CH"/>
-        </w:rPr>
-      </w:pPr>
-      <w:r>
-        <w:rPr>
-          <w:lang w:val="de-CH"/>
-        </w:rPr>
-        <w:t xml:space="preserve">In der folgenden Grafik </w:t>
-      </w:r>
-      <w:r>
-        <w:rPr>
-          <w:lang w:val="de-CH"/>
-        </w:rPr>
-        <w:t>ist der beschriebene Prozess an einem Beispiel für «</w:t>
-      </w:r>
-      <w:proofErr w:type="spellStart"/>
-      <w:r>
-        <w:rPr>
-          <w:lang w:val="de-CH"/>
-        </w:rPr>
-        <w:t>Ghackets</w:t>
-      </w:r>
-      <w:proofErr w:type="spellEnd"/>
-      <w:r>
-        <w:rPr>
-          <w:lang w:val="de-CH"/>
-        </w:rPr>
         <w:t xml:space="preserve"> mit Hörnli» veranschaulicht.</w:t>
       </w:r>
     </w:p>
@@ -4644,6 +4754,7 @@
       </w:pPr>
       <w:r>
         <w:rPr>
+          <w:noProof/>
           <w:lang w:val="de-CH"/>
         </w:rPr>
         <w:lastRenderedPageBreak/>
@@ -4688,6 +4799,7 @@
       <w:pPr>
         <w:pStyle w:val="Beschriftung"/>
       </w:pPr>
+      <w:bookmarkStart w:id="11" w:name="_Toc102311290"/>
       <w:r>
         <w:t xml:space="preserve">Abbildung </w:t>
       </w:r>
@@ -4716,6 +4828,7 @@
       <w:r>
         <w:t>Merging</w:t>
       </w:r>
+      <w:bookmarkEnd w:id="11"/>
       <w:proofErr w:type="spellEnd"/>
     </w:p>
     <w:p>
@@ -5021,7 +5134,7 @@
           <w:lang w:val="de-CH"/>
         </w:rPr>
       </w:pPr>
-      <w:bookmarkStart w:id="10" w:name="_Toc98495748"/>
+      <w:bookmarkStart w:id="12" w:name="_Toc102311281"/>
       <w:r>
         <w:t xml:space="preserve">Tabelle </w:t>
       </w:r>
@@ -5046,7 +5159,7 @@
       <w:r>
         <w:t>: Rahmenbedingungen (Prototyp)</w:t>
       </w:r>
-      <w:bookmarkEnd w:id="10"/>
+      <w:bookmarkEnd w:id="12"/>
     </w:p>
     <w:p>
       <w:pPr>
@@ -5542,7 +5655,7 @@
       <w:pPr>
         <w:pStyle w:val="Beschriftung"/>
       </w:pPr>
-      <w:bookmarkStart w:id="11" w:name="_Toc98495749"/>
+      <w:bookmarkStart w:id="13" w:name="_Toc102311282"/>
       <w:r>
         <w:t xml:space="preserve">Tabelle </w:t>
       </w:r>
@@ -5567,7 +5680,7 @@
       <w:r>
         <w:t>: Funktionale Anforderungen</w:t>
       </w:r>
-      <w:bookmarkEnd w:id="11"/>
+      <w:bookmarkEnd w:id="13"/>
     </w:p>
     <w:p>
       <w:pPr>
@@ -5839,6 +5952,7 @@
       <w:pPr>
         <w:pStyle w:val="Beschriftung"/>
       </w:pPr>
+      <w:bookmarkStart w:id="14" w:name="_Toc102311283"/>
       <w:r>
         <w:t xml:space="preserve">Tabelle </w:t>
       </w:r>
@@ -5866,6 +5980,7 @@
       <w:r>
         <w:t>Nicht-funktionale Anforderungen</w:t>
       </w:r>
+      <w:bookmarkEnd w:id="14"/>
     </w:p>
     <w:p>
       <w:pPr>
@@ -6194,7 +6309,7 @@
       <w:pPr>
         <w:pStyle w:val="Beschriftung"/>
       </w:pPr>
-      <w:bookmarkStart w:id="12" w:name="_Toc98495750"/>
+      <w:bookmarkStart w:id="15" w:name="_Toc102311284"/>
       <w:r>
         <w:t xml:space="preserve">Tabelle </w:t>
       </w:r>
@@ -6219,10 +6334,10 @@
       <w:r>
         <w:t xml:space="preserve">: User Story - </w:t>
       </w:r>
-      <w:bookmarkEnd w:id="12"/>
       <w:r>
         <w:t>Benutzerkonto</w:t>
       </w:r>
+      <w:bookmarkEnd w:id="15"/>
     </w:p>
     <w:tbl>
       <w:tblPr>
@@ -6512,6 +6627,7 @@
       <w:pPr>
         <w:pStyle w:val="Beschriftung"/>
       </w:pPr>
+      <w:bookmarkStart w:id="16" w:name="_Toc102311285"/>
       <w:r>
         <w:t xml:space="preserve">Tabelle </w:t>
       </w:r>
@@ -6536,6 +6652,7 @@
       <w:r>
         <w:t>: Zutat und Gericht erfassen</w:t>
       </w:r>
+      <w:bookmarkEnd w:id="16"/>
     </w:p>
     <w:tbl>
       <w:tblPr>
@@ -6826,6 +6943,7 @@
       <w:pPr>
         <w:pStyle w:val="Beschriftung"/>
       </w:pPr>
+      <w:bookmarkStart w:id="17" w:name="_Toc102311286"/>
       <w:r>
         <w:lastRenderedPageBreak/>
         <w:t xml:space="preserve">Tabelle </w:t>
@@ -6851,6 +6969,7 @@
       <w:r>
         <w:t>: Gericht suchen und auswählen</w:t>
       </w:r>
+      <w:bookmarkEnd w:id="17"/>
     </w:p>
     <w:tbl>
       <w:tblPr>
@@ -7097,6 +7216,7 @@
           <w:lang w:val="de-CH"/>
         </w:rPr>
       </w:pPr>
+      <w:bookmarkStart w:id="18" w:name="_Toc102311287"/>
       <w:r>
         <w:t xml:space="preserve">Tabelle </w:t>
       </w:r>
@@ -7121,6 +7241,7 @@
       <w:r>
         <w:t>: Vereinbarung Abholung</w:t>
       </w:r>
+      <w:bookmarkEnd w:id="18"/>
     </w:p>
     <w:tbl>
       <w:tblPr>
@@ -7364,6 +7485,7 @@
       <w:pPr>
         <w:pStyle w:val="Beschriftung"/>
       </w:pPr>
+      <w:bookmarkStart w:id="19" w:name="_Toc102311288"/>
       <w:r>
         <w:t xml:space="preserve">Tabelle </w:t>
       </w:r>
@@ -7388,6 +7510,7 @@
       <w:r>
         <w:t>: Koch bewerten</w:t>
       </w:r>
+      <w:bookmarkEnd w:id="19"/>
     </w:p>
     <w:p>
       <w:pPr>
@@ -8452,21 +8575,7 @@
           <w:lang w:eastAsia="en-US"/>
         </w:rPr>
         <w:lastRenderedPageBreak/>
-        <w:t>Out-</w:t>
-      </w:r>
-      <w:proofErr w:type="spellStart"/>
-      <w:r>
-        <w:rPr>
-          <w:lang w:eastAsia="en-US"/>
-        </w:rPr>
-        <w:t>of</w:t>
-      </w:r>
-      <w:proofErr w:type="spellEnd"/>
-      <w:r>
-        <w:rPr>
-          <w:lang w:eastAsia="en-US"/>
-        </w:rPr>
-        <w:t>-</w:t>
+        <w:t>Out-of-</w:t>
       </w:r>
       <w:proofErr w:type="spellStart"/>
       <w:r>
@@ -8659,6 +8768,7 @@
       </w:pPr>
       <w:r>
         <w:rPr>
+          <w:noProof/>
           <w:lang w:eastAsia="en-US"/>
         </w:rPr>
         <w:drawing>
@@ -8705,6 +8815,7 @@
           <w:lang w:eastAsia="en-US"/>
         </w:rPr>
       </w:pPr>
+      <w:bookmarkStart w:id="20" w:name="_Toc102311291"/>
       <w:r>
         <w:t xml:space="preserve">Abbildung </w:t>
       </w:r>
@@ -8733,6 +8844,7 @@
       <w:r>
         <w:t>Backend</w:t>
       </w:r>
+      <w:bookmarkEnd w:id="20"/>
       <w:proofErr w:type="gramEnd"/>
     </w:p>
     <w:p>
@@ -8758,12 +8870,12 @@
           <w:numId w:val="13"/>
         </w:numPr>
       </w:pPr>
-      <w:bookmarkStart w:id="13" w:name="_Toc97122049"/>
+      <w:bookmarkStart w:id="21" w:name="_Toc97122049"/>
       <w:r>
         <w:lastRenderedPageBreak/>
         <w:t>Resultate</w:t>
       </w:r>
-      <w:bookmarkEnd w:id="13"/>
+      <w:bookmarkEnd w:id="21"/>
     </w:p>
     <w:p>
       <w:pPr>
@@ -8800,12 +8912,12 @@
           <w:numId w:val="13"/>
         </w:numPr>
       </w:pPr>
-      <w:bookmarkStart w:id="14" w:name="_Toc97122050"/>
+      <w:bookmarkStart w:id="22" w:name="_Toc97122050"/>
       <w:r>
         <w:lastRenderedPageBreak/>
         <w:t>Diskussion und Ausblick</w:t>
       </w:r>
-      <w:bookmarkEnd w:id="14"/>
+      <w:bookmarkEnd w:id="22"/>
     </w:p>
     <w:p>
       <w:pPr>
@@ -8842,25 +8954,12 @@
           <w:numId w:val="13"/>
         </w:numPr>
       </w:pPr>
-      <w:bookmarkStart w:id="15" w:name="_Toc97122051"/>
+      <w:bookmarkStart w:id="23" w:name="_Toc97122051"/>
       <w:r>
         <w:lastRenderedPageBreak/>
         <w:t>Verzeichnisse</w:t>
       </w:r>
-      <w:bookmarkEnd w:id="15"/>
-    </w:p>
-    <w:p>
-      <w:pPr>
-        <w:rPr>
-          <w:lang w:val="de-CH"/>
-        </w:rPr>
-      </w:pPr>
-      <w:r>
-        <w:rPr>
-          <w:lang w:val="de-CH"/>
-        </w:rPr>
-        <w:t>Verzeichnisse</w:t>
-      </w:r>
+      <w:bookmarkEnd w:id="23"/>
     </w:p>
     <w:p>
       <w:pPr>
@@ -8873,28 +8972,230 @@
           <w:lang w:val="de-CH"/>
         </w:rPr>
       </w:pPr>
-      <w:bookmarkStart w:id="16" w:name="_Toc97122052"/>
+      <w:bookmarkStart w:id="24" w:name="_Toc97122052"/>
       <w:r>
         <w:rPr>
           <w:lang w:val="de-CH"/>
         </w:rPr>
         <w:t>Literaturverzeichnis</w:t>
       </w:r>
-      <w:bookmarkEnd w:id="16"/>
-    </w:p>
-    <w:p>
-      <w:pPr>
-        <w:rPr>
-          <w:lang w:val="de-CH"/>
-        </w:rPr>
-      </w:pPr>
-      <w:r>
-        <w:rPr>
-          <w:lang w:val="de-CH"/>
-        </w:rPr>
-        <w:t>Literaturverzeichnis</w:t>
-      </w:r>
-    </w:p>
+      <w:bookmarkEnd w:id="24"/>
+    </w:p>
+    <w:bookmarkStart w:id="25" w:name="_Toc97122053" w:displacedByCustomXml="next"/>
+    <w:sdt>
+      <w:sdtPr>
+        <w:id w:val="1245296233"/>
+        <w:docPartObj>
+          <w:docPartGallery w:val="Bibliographies"/>
+          <w:docPartUnique/>
+        </w:docPartObj>
+      </w:sdtPr>
+      <w:sdtEndPr/>
+      <w:sdtContent>
+        <w:sdt>
+          <w:sdtPr>
+            <w:id w:val="111145805"/>
+            <w:bibliography/>
+          </w:sdtPr>
+          <w:sdtEndPr/>
+          <w:sdtContent>
+            <w:p>
+              <w:pPr>
+                <w:rPr>
+                  <w:rFonts w:asciiTheme="minorHAnsi" w:eastAsiaTheme="minorHAnsi" w:hAnsiTheme="minorHAnsi"/>
+                  <w:noProof/>
+                  <w:sz w:val="22"/>
+                  <w:szCs w:val="22"/>
+                  <w:lang w:val="de-CH" w:eastAsia="en-US"/>
+                </w:rPr>
+              </w:pPr>
+              <w:r>
+                <w:fldChar w:fldCharType="begin"/>
+              </w:r>
+              <w:r>
+                <w:instrText>BIBLIOGRAPHY</w:instrText>
+              </w:r>
+              <w:r>
+                <w:fldChar w:fldCharType="separate"/>
+              </w:r>
+            </w:p>
+            <w:tbl>
+              <w:tblPr>
+                <w:tblW w:w="5000" w:type="pct"/>
+                <w:tblCellSpacing w:w="15" w:type="dxa"/>
+                <w:tblCellMar>
+                  <w:top w:w="15" w:type="dxa"/>
+                  <w:left w:w="15" w:type="dxa"/>
+                  <w:bottom w:w="15" w:type="dxa"/>
+                  <w:right w:w="15" w:type="dxa"/>
+                </w:tblCellMar>
+                <w:tblLook w:val="04A0" w:firstRow="1" w:lastRow="0" w:firstColumn="1" w:lastColumn="0" w:noHBand="0" w:noVBand="1"/>
+              </w:tblPr>
+              <w:tblGrid>
+                <w:gridCol w:w="342"/>
+                <w:gridCol w:w="8728"/>
+              </w:tblGrid>
+              <w:tr>
+                <w:trPr>
+                  <w:divId w:val="546796309"/>
+                  <w:tblCellSpacing w:w="15" w:type="dxa"/>
+                </w:trPr>
+                <w:tc>
+                  <w:tcPr>
+                    <w:tcW w:w="50" w:type="pct"/>
+                    <w:hideMark/>
+                  </w:tcPr>
+                  <w:p>
+                    <w:pPr>
+                      <w:pStyle w:val="Literaturverzeichnis"/>
+                      <w:rPr>
+                        <w:noProof/>
+                      </w:rPr>
+                    </w:pPr>
+                    <w:r>
+                      <w:rPr>
+                        <w:noProof/>
+                      </w:rPr>
+                      <w:t xml:space="preserve">[1] </w:t>
+                    </w:r>
+                  </w:p>
+                </w:tc>
+                <w:tc>
+                  <w:tcPr>
+                    <w:tcW w:w="0" w:type="auto"/>
+                    <w:hideMark/>
+                  </w:tcPr>
+                  <w:p>
+                    <w:pPr>
+                      <w:pStyle w:val="Literaturverzeichnis"/>
+                      <w:rPr>
+                        <w:noProof/>
+                      </w:rPr>
+                    </w:pPr>
+                    <w:r>
+                      <w:rPr>
+                        <w:noProof/>
+                      </w:rPr>
+                      <w:t>S. Täuber, «Produktanalysen und Nährwert,» [Online]. Available: https://www.ufag-laboratorien.ch/lebensmittel-analytik/produktanalysen-und-naehrwert/. [Zugriff am 2 April 2022].</w:t>
+                    </w:r>
+                  </w:p>
+                </w:tc>
+              </w:tr>
+              <w:tr>
+                <w:trPr>
+                  <w:divId w:val="546796309"/>
+                  <w:tblCellSpacing w:w="15" w:type="dxa"/>
+                </w:trPr>
+                <w:tc>
+                  <w:tcPr>
+                    <w:tcW w:w="50" w:type="pct"/>
+                    <w:hideMark/>
+                  </w:tcPr>
+                  <w:p>
+                    <w:pPr>
+                      <w:pStyle w:val="Literaturverzeichnis"/>
+                      <w:rPr>
+                        <w:noProof/>
+                      </w:rPr>
+                    </w:pPr>
+                    <w:r>
+                      <w:rPr>
+                        <w:noProof/>
+                      </w:rPr>
+                      <w:t xml:space="preserve">[2] </w:t>
+                    </w:r>
+                  </w:p>
+                </w:tc>
+                <w:tc>
+                  <w:tcPr>
+                    <w:tcW w:w="0" w:type="auto"/>
+                    <w:hideMark/>
+                  </w:tcPr>
+                  <w:p>
+                    <w:pPr>
+                      <w:pStyle w:val="Literaturverzeichnis"/>
+                      <w:rPr>
+                        <w:noProof/>
+                      </w:rPr>
+                    </w:pPr>
+                    <w:r>
+                      <w:rPr>
+                        <w:noProof/>
+                      </w:rPr>
+                      <w:t>M. Blättler, «Nährwerttabelle: Darauf sollte man beim Kauf von Lebensmitteln achten,» [Online]. Available: https://gymperformance.ch/naehrwerttabelle-darauf-sollte-man-beim-kauf-von-lebensmitteln-achten/. [Zugriff am 2 April 2022].</w:t>
+                    </w:r>
+                  </w:p>
+                </w:tc>
+              </w:tr>
+              <w:tr>
+                <w:trPr>
+                  <w:divId w:val="546796309"/>
+                  <w:tblCellSpacing w:w="15" w:type="dxa"/>
+                </w:trPr>
+                <w:tc>
+                  <w:tcPr>
+                    <w:tcW w:w="50" w:type="pct"/>
+                    <w:hideMark/>
+                  </w:tcPr>
+                  <w:p>
+                    <w:pPr>
+                      <w:pStyle w:val="Literaturverzeichnis"/>
+                      <w:rPr>
+                        <w:noProof/>
+                      </w:rPr>
+                    </w:pPr>
+                    <w:r>
+                      <w:rPr>
+                        <w:noProof/>
+                      </w:rPr>
+                      <w:t xml:space="preserve">[3] </w:t>
+                    </w:r>
+                  </w:p>
+                </w:tc>
+                <w:tc>
+                  <w:tcPr>
+                    <w:tcW w:w="0" w:type="auto"/>
+                    <w:hideMark/>
+                  </w:tcPr>
+                  <w:p>
+                    <w:pPr>
+                      <w:pStyle w:val="Literaturverzeichnis"/>
+                      <w:rPr>
+                        <w:noProof/>
+                      </w:rPr>
+                    </w:pPr>
+                    <w:r>
+                      <w:rPr>
+                        <w:noProof/>
+                      </w:rPr>
+                      <w:t>D. E.-. &amp;. -informationsnetz, «Ernährungsinformationen - Nahrungsbestandteile,» [Online]. Available: https://www.ernaehrung.de/tipps/allgemeine_infos/ernaehr11.php. [Zugriff am 3 April 2022].</w:t>
+                    </w:r>
+                  </w:p>
+                </w:tc>
+              </w:tr>
+            </w:tbl>
+            <w:p>
+              <w:pPr>
+                <w:divId w:val="546796309"/>
+                <w:rPr>
+                  <w:rFonts w:eastAsia="Times New Roman"/>
+                  <w:noProof/>
+                </w:rPr>
+              </w:pPr>
+            </w:p>
+            <w:p>
+              <w:r>
+                <w:rPr>
+                  <w:b/>
+                  <w:bCs/>
+                </w:rPr>
+                <w:fldChar w:fldCharType="end"/>
+              </w:r>
+            </w:p>
+          </w:sdtContent>
+        </w:sdt>
+      </w:sdtContent>
+    </w:sdt>
     <w:p>
       <w:pPr>
         <w:pStyle w:val="berschrift2"/>
@@ -8906,14 +9207,13 @@
           <w:lang w:val="de-CH"/>
         </w:rPr>
       </w:pPr>
-      <w:bookmarkStart w:id="17" w:name="_Toc97122053"/>
       <w:r>
         <w:rPr>
           <w:lang w:val="de-CH"/>
         </w:rPr>
         <w:t>Glossar</w:t>
       </w:r>
-      <w:bookmarkEnd w:id="17"/>
+      <w:bookmarkEnd w:id="25"/>
     </w:p>
     <w:p>
       <w:pPr>
@@ -8939,27 +9239,260 @@
           <w:lang w:val="de-CH"/>
         </w:rPr>
       </w:pPr>
-      <w:bookmarkStart w:id="18" w:name="_Toc97122054"/>
+      <w:bookmarkStart w:id="26" w:name="_Toc97122054"/>
       <w:r>
         <w:rPr>
           <w:lang w:val="de-CH"/>
         </w:rPr>
         <w:t>Abbildungsverzeichnis</w:t>
       </w:r>
-      <w:bookmarkEnd w:id="18"/>
-    </w:p>
-    <w:p>
-      <w:pPr>
-        <w:rPr>
+      <w:bookmarkEnd w:id="26"/>
+    </w:p>
+    <w:bookmarkStart w:id="27" w:name="_Toc97122055"/>
+    <w:p>
+      <w:pPr>
+        <w:pStyle w:val="Abbildungsverzeichnis"/>
+        <w:tabs>
+          <w:tab w:val="right" w:leader="dot" w:pos="9060"/>
+        </w:tabs>
+        <w:rPr>
+          <w:rFonts w:asciiTheme="minorHAnsi" w:hAnsiTheme="minorHAnsi"/>
+          <w:noProof/>
+          <w:sz w:val="22"/>
+          <w:szCs w:val="22"/>
+          <w:lang w:val="de-CH" w:eastAsia="de-CH"/>
+        </w:rPr>
+      </w:pPr>
+      <w:r>
+        <w:rPr>
+          <w:b/>
           <w:lang w:val="de-CH"/>
         </w:rPr>
-      </w:pPr>
-      <w:r>
-        <w:rPr>
+        <w:fldChar w:fldCharType="begin"/>
+      </w:r>
+      <w:r>
+        <w:rPr>
+          <w:b/>
           <w:lang w:val="de-CH"/>
         </w:rPr>
-        <w:t>Abbildungsverzeichnis</w:t>
-      </w:r>
+        <w:instrText xml:space="preserve"> TOC \h \z \c "Abbildung" </w:instrText>
+      </w:r>
+      <w:r>
+        <w:rPr>
+          <w:b/>
+          <w:lang w:val="de-CH"/>
+        </w:rPr>
+        <w:fldChar w:fldCharType="separate"/>
+      </w:r>
+      <w:hyperlink w:anchor="_Toc102311289" w:history="1">
+        <w:r>
+          <w:rPr>
+            <w:rStyle w:val="Hyperlink"/>
+            <w:noProof/>
+          </w:rPr>
+          <w:t>Abbildung 1: Nährwertangaben</w:t>
+        </w:r>
+        <w:r>
+          <w:rPr>
+            <w:rStyle w:val="Hyperlink"/>
+            <w:noProof/>
+            <w:lang w:val="de-CH"/>
+          </w:rPr>
+          <w:t xml:space="preserve"> [2]</w:t>
+        </w:r>
+        <w:r>
+          <w:rPr>
+            <w:noProof/>
+            <w:webHidden/>
+          </w:rPr>
+          <w:tab/>
+        </w:r>
+        <w:r>
+          <w:rPr>
+            <w:noProof/>
+            <w:webHidden/>
+          </w:rPr>
+          <w:fldChar w:fldCharType="begin"/>
+        </w:r>
+        <w:r>
+          <w:rPr>
+            <w:noProof/>
+            <w:webHidden/>
+          </w:rPr>
+          <w:instrText xml:space="preserve"> PAGEREF _Toc102311289 \h </w:instrText>
+        </w:r>
+        <w:r>
+          <w:rPr>
+            <w:noProof/>
+            <w:webHidden/>
+          </w:rPr>
+        </w:r>
+        <w:r>
+          <w:rPr>
+            <w:noProof/>
+            <w:webHidden/>
+          </w:rPr>
+          <w:fldChar w:fldCharType="separate"/>
+        </w:r>
+        <w:r>
+          <w:rPr>
+            <w:noProof/>
+            <w:webHidden/>
+          </w:rPr>
+          <w:t>8</w:t>
+        </w:r>
+        <w:r>
+          <w:rPr>
+            <w:noProof/>
+            <w:webHidden/>
+          </w:rPr>
+          <w:fldChar w:fldCharType="end"/>
+        </w:r>
+      </w:hyperlink>
+    </w:p>
+    <w:p>
+      <w:pPr>
+        <w:pStyle w:val="Abbildungsverzeichnis"/>
+        <w:tabs>
+          <w:tab w:val="right" w:leader="dot" w:pos="9060"/>
+        </w:tabs>
+        <w:rPr>
+          <w:rFonts w:asciiTheme="minorHAnsi" w:hAnsiTheme="minorHAnsi"/>
+          <w:noProof/>
+          <w:sz w:val="22"/>
+          <w:szCs w:val="22"/>
+          <w:lang w:val="de-CH" w:eastAsia="de-CH"/>
+        </w:rPr>
+      </w:pPr>
+      <w:hyperlink w:anchor="_Toc102311290" w:history="1">
+        <w:r>
+          <w:rPr>
+            <w:rStyle w:val="Hyperlink"/>
+            <w:noProof/>
+          </w:rPr>
+          <w:t>Abbildung 2: Beispiel Rezept Merging</w:t>
+        </w:r>
+        <w:r>
+          <w:rPr>
+            <w:noProof/>
+            <w:webHidden/>
+          </w:rPr>
+          <w:tab/>
+        </w:r>
+        <w:r>
+          <w:rPr>
+            <w:noProof/>
+            <w:webHidden/>
+          </w:rPr>
+          <w:fldChar w:fldCharType="begin"/>
+        </w:r>
+        <w:r>
+          <w:rPr>
+            <w:noProof/>
+            <w:webHidden/>
+          </w:rPr>
+          <w:instrText xml:space="preserve"> PAGEREF _Toc102311290 \h </w:instrText>
+        </w:r>
+        <w:r>
+          <w:rPr>
+            <w:noProof/>
+            <w:webHidden/>
+          </w:rPr>
+        </w:r>
+        <w:r>
+          <w:rPr>
+            <w:noProof/>
+            <w:webHidden/>
+          </w:rPr>
+          <w:fldChar w:fldCharType="separate"/>
+        </w:r>
+        <w:r>
+          <w:rPr>
+            <w:noProof/>
+            <w:webHidden/>
+          </w:rPr>
+          <w:t>13</w:t>
+        </w:r>
+        <w:r>
+          <w:rPr>
+            <w:noProof/>
+            <w:webHidden/>
+          </w:rPr>
+          <w:fldChar w:fldCharType="end"/>
+        </w:r>
+      </w:hyperlink>
+    </w:p>
+    <w:p>
+      <w:pPr>
+        <w:pStyle w:val="Abbildungsverzeichnis"/>
+        <w:tabs>
+          <w:tab w:val="right" w:leader="dot" w:pos="9060"/>
+        </w:tabs>
+        <w:rPr>
+          <w:rFonts w:asciiTheme="minorHAnsi" w:hAnsiTheme="minorHAnsi"/>
+          <w:noProof/>
+          <w:sz w:val="22"/>
+          <w:szCs w:val="22"/>
+          <w:lang w:val="de-CH" w:eastAsia="de-CH"/>
+        </w:rPr>
+      </w:pPr>
+      <w:hyperlink w:anchor="_Toc102311291" w:history="1">
+        <w:r>
+          <w:rPr>
+            <w:rStyle w:val="Hyperlink"/>
+            <w:noProof/>
+          </w:rPr>
+          <w:t>Abbildung 3: Entscheidungsmatrix Backend</w:t>
+        </w:r>
+        <w:r>
+          <w:rPr>
+            <w:noProof/>
+            <w:webHidden/>
+          </w:rPr>
+          <w:tab/>
+        </w:r>
+        <w:r>
+          <w:rPr>
+            <w:noProof/>
+            <w:webHidden/>
+          </w:rPr>
+          <w:fldChar w:fldCharType="begin"/>
+        </w:r>
+        <w:r>
+          <w:rPr>
+            <w:noProof/>
+            <w:webHidden/>
+          </w:rPr>
+          <w:instrText xml:space="preserve"> PAGEREF _Toc102311291 \h </w:instrText>
+        </w:r>
+        <w:r>
+          <w:rPr>
+            <w:noProof/>
+            <w:webHidden/>
+          </w:rPr>
+        </w:r>
+        <w:r>
+          <w:rPr>
+            <w:noProof/>
+            <w:webHidden/>
+          </w:rPr>
+          <w:fldChar w:fldCharType="separate"/>
+        </w:r>
+        <w:r>
+          <w:rPr>
+            <w:noProof/>
+            <w:webHidden/>
+          </w:rPr>
+          <w:t>19</w:t>
+        </w:r>
+        <w:r>
+          <w:rPr>
+            <w:noProof/>
+            <w:webHidden/>
+          </w:rPr>
+          <w:fldChar w:fldCharType="end"/>
+        </w:r>
+      </w:hyperlink>
     </w:p>
     <w:p>
       <w:pPr>
@@ -8972,14 +9505,23 @@
           <w:lang w:val="de-CH"/>
         </w:rPr>
       </w:pPr>
-      <w:bookmarkStart w:id="19" w:name="_Toc97122055"/>
-      <w:r>
-        <w:rPr>
+      <w:r>
+        <w:rPr>
+          <w:rFonts w:eastAsiaTheme="minorEastAsia" w:cstheme="minorBidi"/>
+          <w:b w:val="0"/>
+          <w:sz w:val="24"/>
+          <w:szCs w:val="24"/>
           <w:lang w:val="de-CH"/>
         </w:rPr>
+        <w:fldChar w:fldCharType="end"/>
+      </w:r>
+      <w:r>
+        <w:rPr>
+          <w:lang w:val="de-CH"/>
+        </w:rPr>
         <w:t>Tabellenverzeichnis</w:t>
       </w:r>
-      <w:bookmarkEnd w:id="19"/>
+      <w:bookmarkEnd w:id="27"/>
     </w:p>
     <w:p>
       <w:pPr>
@@ -8988,7 +9530,11 @@
           <w:tab w:val="right" w:leader="dot" w:pos="9060"/>
         </w:tabs>
         <w:rPr>
+          <w:rFonts w:asciiTheme="minorHAnsi" w:hAnsiTheme="minorHAnsi"/>
           <w:noProof/>
+          <w:sz w:val="22"/>
+          <w:szCs w:val="22"/>
+          <w:lang w:val="de-CH" w:eastAsia="de-CH"/>
         </w:rPr>
       </w:pPr>
       <w:r>
@@ -9009,7 +9555,7 @@
         </w:rPr>
         <w:fldChar w:fldCharType="separate"/>
       </w:r>
-      <w:hyperlink w:anchor="_Toc98495748" w:history="1">
+      <w:hyperlink w:anchor="_Toc102311281" w:history="1">
         <w:r>
           <w:rPr>
             <w:rStyle w:val="Hyperlink"/>
@@ -9036,7 +9582,7 @@
             <w:noProof/>
             <w:webHidden/>
           </w:rPr>
-          <w:instrText xml:space="preserve"> PAGEREF _Toc98495748 \h </w:instrText>
+          <w:instrText xml:space="preserve"> PAGEREF _Toc102311281 \h </w:instrText>
         </w:r>
         <w:r>
           <w:rPr>
@@ -9056,7 +9602,7 @@
             <w:noProof/>
             <w:webHidden/>
           </w:rPr>
-          <w:t>9</w:t>
+          <w:t>14</w:t>
         </w:r>
         <w:r>
           <w:rPr>
@@ -9074,10 +9620,14 @@
           <w:tab w:val="right" w:leader="dot" w:pos="9060"/>
         </w:tabs>
         <w:rPr>
+          <w:rFonts w:asciiTheme="minorHAnsi" w:hAnsiTheme="minorHAnsi"/>
           <w:noProof/>
-        </w:rPr>
-      </w:pPr>
-      <w:hyperlink w:anchor="_Toc98495749" w:history="1">
+          <w:sz w:val="22"/>
+          <w:szCs w:val="22"/>
+          <w:lang w:val="de-CH" w:eastAsia="de-CH"/>
+        </w:rPr>
+      </w:pPr>
+      <w:hyperlink w:anchor="_Toc102311282" w:history="1">
         <w:r>
           <w:rPr>
             <w:rStyle w:val="Hyperlink"/>
@@ -9104,7 +9654,7 @@
             <w:noProof/>
             <w:webHidden/>
           </w:rPr>
-          <w:instrText xml:space="preserve"> PAGEREF _Toc98495749 \h </w:instrText>
+          <w:instrText xml:space="preserve"> PAGEREF _Toc102311282 \h </w:instrText>
         </w:r>
         <w:r>
           <w:rPr>
@@ -9124,7 +9674,7 @@
             <w:noProof/>
             <w:webHidden/>
           </w:rPr>
-          <w:t>9</w:t>
+          <w:t>14</w:t>
         </w:r>
         <w:r>
           <w:rPr>
@@ -9142,16 +9692,20 @@
           <w:tab w:val="right" w:leader="dot" w:pos="9060"/>
         </w:tabs>
         <w:rPr>
+          <w:rFonts w:asciiTheme="minorHAnsi" w:hAnsiTheme="minorHAnsi"/>
           <w:noProof/>
-        </w:rPr>
-      </w:pPr>
-      <w:hyperlink w:anchor="_Toc98495750" w:history="1">
+          <w:sz w:val="22"/>
+          <w:szCs w:val="22"/>
+          <w:lang w:val="de-CH" w:eastAsia="de-CH"/>
+        </w:rPr>
+      </w:pPr>
+      <w:hyperlink w:anchor="_Toc102311283" w:history="1">
         <w:r>
           <w:rPr>
             <w:rStyle w:val="Hyperlink"/>
             <w:noProof/>
           </w:rPr>
-          <w:t>Tabelle 3: User Story - Zutat und Gericht erfassen</w:t>
+          <w:t>Tabelle 3: Nicht-funktionale Anforderungen</w:t>
         </w:r>
         <w:r>
           <w:rPr>
@@ -9172,7 +9726,7 @@
             <w:noProof/>
             <w:webHidden/>
           </w:rPr>
-          <w:instrText xml:space="preserve"> PAGEREF _Toc98495750 \h </w:instrText>
+          <w:instrText xml:space="preserve"> PAGEREF _Toc102311283 \h </w:instrText>
         </w:r>
         <w:r>
           <w:rPr>
@@ -9192,7 +9746,7 @@
             <w:noProof/>
             <w:webHidden/>
           </w:rPr>
-          <w:t>10</w:t>
+          <w:t>14</w:t>
         </w:r>
         <w:r>
           <w:rPr>
@@ -9205,6 +9759,366 @@
     </w:p>
     <w:p>
       <w:pPr>
+        <w:pStyle w:val="Abbildungsverzeichnis"/>
+        <w:tabs>
+          <w:tab w:val="right" w:leader="dot" w:pos="9060"/>
+        </w:tabs>
+        <w:rPr>
+          <w:rFonts w:asciiTheme="minorHAnsi" w:hAnsiTheme="minorHAnsi"/>
+          <w:noProof/>
+          <w:sz w:val="22"/>
+          <w:szCs w:val="22"/>
+          <w:lang w:val="de-CH" w:eastAsia="de-CH"/>
+        </w:rPr>
+      </w:pPr>
+      <w:hyperlink w:anchor="_Toc102311284" w:history="1">
+        <w:r>
+          <w:rPr>
+            <w:rStyle w:val="Hyperlink"/>
+            <w:noProof/>
+          </w:rPr>
+          <w:t>Tabelle 4: User Story - Benutzerkonto</w:t>
+        </w:r>
+        <w:r>
+          <w:rPr>
+            <w:noProof/>
+            <w:webHidden/>
+          </w:rPr>
+          <w:tab/>
+        </w:r>
+        <w:r>
+          <w:rPr>
+            <w:noProof/>
+            <w:webHidden/>
+          </w:rPr>
+          <w:fldChar w:fldCharType="begin"/>
+        </w:r>
+        <w:r>
+          <w:rPr>
+            <w:noProof/>
+            <w:webHidden/>
+          </w:rPr>
+          <w:instrText xml:space="preserve"> PAGEREF _Toc102311284 \h </w:instrText>
+        </w:r>
+        <w:r>
+          <w:rPr>
+            <w:noProof/>
+            <w:webHidden/>
+          </w:rPr>
+        </w:r>
+        <w:r>
+          <w:rPr>
+            <w:noProof/>
+            <w:webHidden/>
+          </w:rPr>
+          <w:fldChar w:fldCharType="separate"/>
+        </w:r>
+        <w:r>
+          <w:rPr>
+            <w:noProof/>
+            <w:webHidden/>
+          </w:rPr>
+          <w:t>15</w:t>
+        </w:r>
+        <w:r>
+          <w:rPr>
+            <w:noProof/>
+            <w:webHidden/>
+          </w:rPr>
+          <w:fldChar w:fldCharType="end"/>
+        </w:r>
+      </w:hyperlink>
+    </w:p>
+    <w:p>
+      <w:pPr>
+        <w:pStyle w:val="Abbildungsverzeichnis"/>
+        <w:tabs>
+          <w:tab w:val="right" w:leader="dot" w:pos="9060"/>
+        </w:tabs>
+        <w:rPr>
+          <w:rFonts w:asciiTheme="minorHAnsi" w:hAnsiTheme="minorHAnsi"/>
+          <w:noProof/>
+          <w:sz w:val="22"/>
+          <w:szCs w:val="22"/>
+          <w:lang w:val="de-CH" w:eastAsia="de-CH"/>
+        </w:rPr>
+      </w:pPr>
+      <w:hyperlink w:anchor="_Toc102311285" w:history="1">
+        <w:r>
+          <w:rPr>
+            <w:rStyle w:val="Hyperlink"/>
+            <w:noProof/>
+          </w:rPr>
+          <w:t>Tabelle 5: Zutat und Gericht erfassen</w:t>
+        </w:r>
+        <w:r>
+          <w:rPr>
+            <w:noProof/>
+            <w:webHidden/>
+          </w:rPr>
+          <w:tab/>
+        </w:r>
+        <w:r>
+          <w:rPr>
+            <w:noProof/>
+            <w:webHidden/>
+          </w:rPr>
+          <w:fldChar w:fldCharType="begin"/>
+        </w:r>
+        <w:r>
+          <w:rPr>
+            <w:noProof/>
+            <w:webHidden/>
+          </w:rPr>
+          <w:instrText xml:space="preserve"> PAGEREF _Toc102311285 \h </w:instrText>
+        </w:r>
+        <w:r>
+          <w:rPr>
+            <w:noProof/>
+            <w:webHidden/>
+          </w:rPr>
+        </w:r>
+        <w:r>
+          <w:rPr>
+            <w:noProof/>
+            <w:webHidden/>
+          </w:rPr>
+          <w:fldChar w:fldCharType="separate"/>
+        </w:r>
+        <w:r>
+          <w:rPr>
+            <w:noProof/>
+            <w:webHidden/>
+          </w:rPr>
+          <w:t>15</w:t>
+        </w:r>
+        <w:r>
+          <w:rPr>
+            <w:noProof/>
+            <w:webHidden/>
+          </w:rPr>
+          <w:fldChar w:fldCharType="end"/>
+        </w:r>
+      </w:hyperlink>
+    </w:p>
+    <w:p>
+      <w:pPr>
+        <w:pStyle w:val="Abbildungsverzeichnis"/>
+        <w:tabs>
+          <w:tab w:val="right" w:leader="dot" w:pos="9060"/>
+        </w:tabs>
+        <w:rPr>
+          <w:rFonts w:asciiTheme="minorHAnsi" w:hAnsiTheme="minorHAnsi"/>
+          <w:noProof/>
+          <w:sz w:val="22"/>
+          <w:szCs w:val="22"/>
+          <w:lang w:val="de-CH" w:eastAsia="de-CH"/>
+        </w:rPr>
+      </w:pPr>
+      <w:hyperlink w:anchor="_Toc102311286" w:history="1">
+        <w:r>
+          <w:rPr>
+            <w:rStyle w:val="Hyperlink"/>
+            <w:noProof/>
+          </w:rPr>
+          <w:t>Tabelle 6: Gericht suchen und auswählen</w:t>
+        </w:r>
+        <w:r>
+          <w:rPr>
+            <w:noProof/>
+            <w:webHidden/>
+          </w:rPr>
+          <w:tab/>
+        </w:r>
+        <w:r>
+          <w:rPr>
+            <w:noProof/>
+            <w:webHidden/>
+          </w:rPr>
+          <w:fldChar w:fldCharType="begin"/>
+        </w:r>
+        <w:r>
+          <w:rPr>
+            <w:noProof/>
+            <w:webHidden/>
+          </w:rPr>
+          <w:instrText xml:space="preserve"> PAGEREF _Toc102311286 \h </w:instrText>
+        </w:r>
+        <w:r>
+          <w:rPr>
+            <w:noProof/>
+            <w:webHidden/>
+          </w:rPr>
+        </w:r>
+        <w:r>
+          <w:rPr>
+            <w:noProof/>
+            <w:webHidden/>
+          </w:rPr>
+          <w:fldChar w:fldCharType="separate"/>
+        </w:r>
+        <w:r>
+          <w:rPr>
+            <w:noProof/>
+            <w:webHidden/>
+          </w:rPr>
+          <w:t>16</w:t>
+        </w:r>
+        <w:r>
+          <w:rPr>
+            <w:noProof/>
+            <w:webHidden/>
+          </w:rPr>
+          <w:fldChar w:fldCharType="end"/>
+        </w:r>
+      </w:hyperlink>
+    </w:p>
+    <w:p>
+      <w:pPr>
+        <w:pStyle w:val="Abbildungsverzeichnis"/>
+        <w:tabs>
+          <w:tab w:val="right" w:leader="dot" w:pos="9060"/>
+        </w:tabs>
+        <w:rPr>
+          <w:rFonts w:asciiTheme="minorHAnsi" w:hAnsiTheme="minorHAnsi"/>
+          <w:noProof/>
+          <w:sz w:val="22"/>
+          <w:szCs w:val="22"/>
+          <w:lang w:val="de-CH" w:eastAsia="de-CH"/>
+        </w:rPr>
+      </w:pPr>
+      <w:hyperlink w:anchor="_Toc102311287" w:history="1">
+        <w:r>
+          <w:rPr>
+            <w:rStyle w:val="Hyperlink"/>
+            <w:noProof/>
+          </w:rPr>
+          <w:t>Tabelle 7: Vereinbarung Abholung</w:t>
+        </w:r>
+        <w:r>
+          <w:rPr>
+            <w:noProof/>
+            <w:webHidden/>
+          </w:rPr>
+          <w:tab/>
+        </w:r>
+        <w:r>
+          <w:rPr>
+            <w:noProof/>
+            <w:webHidden/>
+          </w:rPr>
+          <w:fldChar w:fldCharType="begin"/>
+        </w:r>
+        <w:r>
+          <w:rPr>
+            <w:noProof/>
+            <w:webHidden/>
+          </w:rPr>
+          <w:instrText xml:space="preserve"> PAGEREF _Toc102311287 \h </w:instrText>
+        </w:r>
+        <w:r>
+          <w:rPr>
+            <w:noProof/>
+            <w:webHidden/>
+          </w:rPr>
+        </w:r>
+        <w:r>
+          <w:rPr>
+            <w:noProof/>
+            <w:webHidden/>
+          </w:rPr>
+          <w:fldChar w:fldCharType="separate"/>
+        </w:r>
+        <w:r>
+          <w:rPr>
+            <w:noProof/>
+            <w:webHidden/>
+          </w:rPr>
+          <w:t>16</w:t>
+        </w:r>
+        <w:r>
+          <w:rPr>
+            <w:noProof/>
+            <w:webHidden/>
+          </w:rPr>
+          <w:fldChar w:fldCharType="end"/>
+        </w:r>
+      </w:hyperlink>
+    </w:p>
+    <w:p>
+      <w:pPr>
+        <w:pStyle w:val="Abbildungsverzeichnis"/>
+        <w:tabs>
+          <w:tab w:val="right" w:leader="dot" w:pos="9060"/>
+        </w:tabs>
+        <w:rPr>
+          <w:rFonts w:asciiTheme="minorHAnsi" w:hAnsiTheme="minorHAnsi"/>
+          <w:noProof/>
+          <w:sz w:val="22"/>
+          <w:szCs w:val="22"/>
+          <w:lang w:val="de-CH" w:eastAsia="de-CH"/>
+        </w:rPr>
+      </w:pPr>
+      <w:hyperlink w:anchor="_Toc102311288" w:history="1">
+        <w:r>
+          <w:rPr>
+            <w:rStyle w:val="Hyperlink"/>
+            <w:noProof/>
+          </w:rPr>
+          <w:t>Tabelle 8: Koch bewerten</w:t>
+        </w:r>
+        <w:r>
+          <w:rPr>
+            <w:noProof/>
+            <w:webHidden/>
+          </w:rPr>
+          <w:tab/>
+        </w:r>
+        <w:r>
+          <w:rPr>
+            <w:noProof/>
+            <w:webHidden/>
+          </w:rPr>
+          <w:fldChar w:fldCharType="begin"/>
+        </w:r>
+        <w:r>
+          <w:rPr>
+            <w:noProof/>
+            <w:webHidden/>
+          </w:rPr>
+          <w:instrText xml:space="preserve"> PAGEREF _Toc102311288 \h </w:instrText>
+        </w:r>
+        <w:r>
+          <w:rPr>
+            <w:noProof/>
+            <w:webHidden/>
+          </w:rPr>
+        </w:r>
+        <w:r>
+          <w:rPr>
+            <w:noProof/>
+            <w:webHidden/>
+          </w:rPr>
+          <w:fldChar w:fldCharType="separate"/>
+        </w:r>
+        <w:r>
+          <w:rPr>
+            <w:noProof/>
+            <w:webHidden/>
+          </w:rPr>
+          <w:t>16</w:t>
+        </w:r>
+        <w:r>
+          <w:rPr>
+            <w:noProof/>
+            <w:webHidden/>
+          </w:rPr>
+          <w:fldChar w:fldCharType="end"/>
+        </w:r>
+      </w:hyperlink>
+    </w:p>
+    <w:p>
+      <w:pPr>
         <w:spacing w:after="160" w:line="259" w:lineRule="auto"/>
         <w:rPr>
           <w:lang w:val="de-CH"/>
@@ -9231,12 +10145,12 @@
           <w:numId w:val="13"/>
         </w:numPr>
       </w:pPr>
-      <w:bookmarkStart w:id="20" w:name="_Toc97122056"/>
+      <w:bookmarkStart w:id="28" w:name="_Toc97122056"/>
       <w:r>
         <w:lastRenderedPageBreak/>
         <w:t>Anhang</w:t>
       </w:r>
-      <w:bookmarkEnd w:id="20"/>
+      <w:bookmarkEnd w:id="28"/>
     </w:p>
     <w:p>
       <w:pPr>
@@ -9262,14 +10176,14 @@
           <w:lang w:val="de-CH"/>
         </w:rPr>
       </w:pPr>
-      <w:bookmarkStart w:id="21" w:name="_Toc97122057"/>
+      <w:bookmarkStart w:id="29" w:name="_Toc97122057"/>
       <w:r>
         <w:rPr>
           <w:lang w:val="de-CH"/>
         </w:rPr>
         <w:t>Projektmanagement</w:t>
       </w:r>
-      <w:bookmarkEnd w:id="21"/>
+      <w:bookmarkEnd w:id="29"/>
     </w:p>
     <w:p>
       <w:pPr>
@@ -9297,7 +10211,7 @@
 </file>
 
 <file path=word/endnotes.xml><?xml version="1.0" encoding="utf-8"?>
-<w:endnotes xmlns:wpc="http://schemas.microsoft.com/office/word/2010/wordprocessingCanvas" xmlns:cx="http://schemas.microsoft.com/office/drawing/2014/chartex" xmlns:cx1="http://schemas.microsoft.com/office/drawing/2015/9/8/chartex" xmlns:cx2="http://schemas.microsoft.com/office/drawing/2015/10/21/chartex" xmlns:cx3="http://schemas.microsoft.com/office/drawing/2016/5/9/chartex" xmlns:cx4="http://schemas.microsoft.com/office/drawing/2016/5/10/chartex" xmlns:cx5="http://schemas.microsoft.com/office/drawing/2016/5/11/chartex" xmlns:cx6="http://schemas.microsoft.com/office/drawing/2016/5/12/chartex" xmlns:cx7="http://schemas.microsoft.com/office/drawing/2016/5/13/chartex" xmlns:cx8="http://schemas.microsoft.com/office/drawing/2016/5/14/chartex" xmlns:mc="http://schemas.openxmlformats.org/markup-compatibility/2006" xmlns:aink="http://schemas.microsoft.com/office/drawing/2016/ink" xmlns:am3d="http://schemas.microsoft.com/office/drawing/2017/model3d" xmlns:o="urn:schemas-microsoft-com:office:office" xmlns:oel="http://schemas.microsoft.com/office/2019/extlst" xmlns:r="http://schemas.openxmlformats.org/officeDocument/2006/relationships" xmlns:m="http://schemas.openxmlformats.org/officeDocument/2006/math" xmlns:v="urn:schemas-microsoft-com:vml" xmlns:wp14="http://schemas.microsoft.com/office/word/2010/wordprocessingDrawing" xmlns:wp="http://schemas.openxmlformats.org/drawingml/2006/wordprocessingDrawing" xmlns:w10="urn:schemas-microsoft-com:office:word" xmlns:w="http://schemas.openxmlformats.org/wordprocessingml/2006/main" xmlns:w14="http://schemas.microsoft.com/office/word/2010/wordml" xmlns:w15="http://schemas.microsoft.com/office/word/2012/wordml" xmlns:w16cex="http://schemas.microsoft.com/office/word/2018/wordml/cex" xmlns:w16cid="http://schemas.microsoft.com/office/word/2016/wordml/cid" xmlns:w16="http://schemas.microsoft.com/office/word/2018/wordml" xmlns:w16sdtdh="http://schemas.microsoft.com/office/word/2020/wordml/sdtdatahash" xmlns:w16se="http://schemas.microsoft.com/office/word/2015/wordml/symex" xmlns:wpg="http://schemas.microsoft.com/office/word/2010/wordprocessingGroup" xmlns:wpi="http://schemas.microsoft.com/office/word/2010/wordprocessingInk" xmlns:wne="http://schemas.microsoft.com/office/word/2006/wordml" xmlns:wps="http://schemas.microsoft.com/office/word/2010/wordprocessingShape" mc:Ignorable="w14 w15 w16se w16cid w16 w16cex w16sdtdh wp14">
+<w:endnotes xmlns:wpc="http://schemas.microsoft.com/office/word/2010/wordprocessingCanvas" xmlns:cx="http://schemas.microsoft.com/office/drawing/2014/chartex" xmlns:cx1="http://schemas.microsoft.com/office/drawing/2015/9/8/chartex" xmlns:cx2="http://schemas.microsoft.com/office/drawing/2015/10/21/chartex" xmlns:cx3="http://schemas.microsoft.com/office/drawing/2016/5/9/chartex" xmlns:cx4="http://schemas.microsoft.com/office/drawing/2016/5/10/chartex" xmlns:cx5="http://schemas.microsoft.com/office/drawing/2016/5/11/chartex" xmlns:cx6="http://schemas.microsoft.com/office/drawing/2016/5/12/chartex" xmlns:cx7="http://schemas.microsoft.com/office/drawing/2016/5/13/chartex" xmlns:cx8="http://schemas.microsoft.com/office/drawing/2016/5/14/chartex" xmlns:mc="http://schemas.openxmlformats.org/markup-compatibility/2006" xmlns:aink="http://schemas.microsoft.com/office/drawing/2016/ink" xmlns:am3d="http://schemas.microsoft.com/office/drawing/2017/model3d" xmlns:o="urn:schemas-microsoft-com:office:office" xmlns:r="http://schemas.openxmlformats.org/officeDocument/2006/relationships" xmlns:m="http://schemas.openxmlformats.org/officeDocument/2006/math" xmlns:v="urn:schemas-microsoft-com:vml" xmlns:wp14="http://schemas.microsoft.com/office/word/2010/wordprocessingDrawing" xmlns:wp="http://schemas.openxmlformats.org/drawingml/2006/wordprocessingDrawing" xmlns:w10="urn:schemas-microsoft-com:office:word" xmlns:w="http://schemas.openxmlformats.org/wordprocessingml/2006/main" xmlns:w14="http://schemas.microsoft.com/office/word/2010/wordml" xmlns:w15="http://schemas.microsoft.com/office/word/2012/wordml" xmlns:w16cex="http://schemas.microsoft.com/office/word/2018/wordml/cex" xmlns:w16cid="http://schemas.microsoft.com/office/word/2016/wordml/cid" xmlns:w16="http://schemas.microsoft.com/office/word/2018/wordml" xmlns:w16sdtdh="http://schemas.microsoft.com/office/word/2020/wordml/sdtdatahash" xmlns:w16se="http://schemas.microsoft.com/office/word/2015/wordml/symex" xmlns:wpg="http://schemas.microsoft.com/office/word/2010/wordprocessingGroup" xmlns:wpi="http://schemas.microsoft.com/office/word/2010/wordprocessingInk" xmlns:wne="http://schemas.microsoft.com/office/word/2006/wordml" xmlns:wps="http://schemas.microsoft.com/office/word/2010/wordprocessingShape" mc:Ignorable="w14 w15 w16se w16cid w16 w16cex w16sdtdh wp14">
   <w:endnote w:type="separator" w:id="-1">
     <w:p>
       <w:r>
@@ -9316,7 +10230,7 @@
 </file>
 
 <file path=word/footer1.xml><?xml version="1.0" encoding="utf-8"?>
-<w:ftr xmlns:wpc="http://schemas.microsoft.com/office/word/2010/wordprocessingCanvas" xmlns:cx="http://schemas.microsoft.com/office/drawing/2014/chartex" xmlns:cx1="http://schemas.microsoft.com/office/drawing/2015/9/8/chartex" xmlns:cx2="http://schemas.microsoft.com/office/drawing/2015/10/21/chartex" xmlns:cx3="http://schemas.microsoft.com/office/drawing/2016/5/9/chartex" xmlns:cx4="http://schemas.microsoft.com/office/drawing/2016/5/10/chartex" xmlns:cx5="http://schemas.microsoft.com/office/drawing/2016/5/11/chartex" xmlns:cx6="http://schemas.microsoft.com/office/drawing/2016/5/12/chartex" xmlns:cx7="http://schemas.microsoft.com/office/drawing/2016/5/13/chartex" xmlns:cx8="http://schemas.microsoft.com/office/drawing/2016/5/14/chartex" xmlns:mc="http://schemas.openxmlformats.org/markup-compatibility/2006" xmlns:aink="http://schemas.microsoft.com/office/drawing/2016/ink" xmlns:am3d="http://schemas.microsoft.com/office/drawing/2017/model3d" xmlns:o="urn:schemas-microsoft-com:office:office" xmlns:oel="http://schemas.microsoft.com/office/2019/extlst" xmlns:r="http://schemas.openxmlformats.org/officeDocument/2006/relationships" xmlns:m="http://schemas.openxmlformats.org/officeDocument/2006/math" xmlns:v="urn:schemas-microsoft-com:vml" xmlns:wp14="http://schemas.microsoft.com/office/word/2010/wordprocessingDrawing" xmlns:wp="http://schemas.openxmlformats.org/drawingml/2006/wordprocessingDrawing" xmlns:w10="urn:schemas-microsoft-com:office:word" xmlns:w="http://schemas.openxmlformats.org/wordprocessingml/2006/main" xmlns:w14="http://schemas.microsoft.com/office/word/2010/wordml" xmlns:w15="http://schemas.microsoft.com/office/word/2012/wordml" xmlns:w16cex="http://schemas.microsoft.com/office/word/2018/wordml/cex" xmlns:w16cid="http://schemas.microsoft.com/office/word/2016/wordml/cid" xmlns:w16="http://schemas.microsoft.com/office/word/2018/wordml" xmlns:w16sdtdh="http://schemas.microsoft.com/office/word/2020/wordml/sdtdatahash" xmlns:w16se="http://schemas.microsoft.com/office/word/2015/wordml/symex" xmlns:wpg="http://schemas.microsoft.com/office/word/2010/wordprocessingGroup" xmlns:wpi="http://schemas.microsoft.com/office/word/2010/wordprocessingInk" xmlns:wne="http://schemas.microsoft.com/office/word/2006/wordml" xmlns:wps="http://schemas.microsoft.com/office/word/2010/wordprocessingShape" mc:Ignorable="w14 w15 w16se w16cid w16 w16cex w16sdtdh wp14">
+<w:ftr xmlns:wpc="http://schemas.microsoft.com/office/word/2010/wordprocessingCanvas" xmlns:cx="http://schemas.microsoft.com/office/drawing/2014/chartex" xmlns:cx1="http://schemas.microsoft.com/office/drawing/2015/9/8/chartex" xmlns:cx2="http://schemas.microsoft.com/office/drawing/2015/10/21/chartex" xmlns:cx3="http://schemas.microsoft.com/office/drawing/2016/5/9/chartex" xmlns:cx4="http://schemas.microsoft.com/office/drawing/2016/5/10/chartex" xmlns:cx5="http://schemas.microsoft.com/office/drawing/2016/5/11/chartex" xmlns:cx6="http://schemas.microsoft.com/office/drawing/2016/5/12/chartex" xmlns:cx7="http://schemas.microsoft.com/office/drawing/2016/5/13/chartex" xmlns:cx8="http://schemas.microsoft.com/office/drawing/2016/5/14/chartex" xmlns:mc="http://schemas.openxmlformats.org/markup-compatibility/2006" xmlns:aink="http://schemas.microsoft.com/office/drawing/2016/ink" xmlns:am3d="http://schemas.microsoft.com/office/drawing/2017/model3d" xmlns:o="urn:schemas-microsoft-com:office:office" xmlns:r="http://schemas.openxmlformats.org/officeDocument/2006/relationships" xmlns:m="http://schemas.openxmlformats.org/officeDocument/2006/math" xmlns:v="urn:schemas-microsoft-com:vml" xmlns:wp14="http://schemas.microsoft.com/office/word/2010/wordprocessingDrawing" xmlns:wp="http://schemas.openxmlformats.org/drawingml/2006/wordprocessingDrawing" xmlns:w10="urn:schemas-microsoft-com:office:word" xmlns:w="http://schemas.openxmlformats.org/wordprocessingml/2006/main" xmlns:w14="http://schemas.microsoft.com/office/word/2010/wordml" xmlns:w15="http://schemas.microsoft.com/office/word/2012/wordml" xmlns:w16cex="http://schemas.microsoft.com/office/word/2018/wordml/cex" xmlns:w16cid="http://schemas.microsoft.com/office/word/2016/wordml/cid" xmlns:w16="http://schemas.microsoft.com/office/word/2018/wordml" xmlns:w16sdtdh="http://schemas.microsoft.com/office/word/2020/wordml/sdtdatahash" xmlns:w16se="http://schemas.microsoft.com/office/word/2015/wordml/symex" xmlns:wpg="http://schemas.microsoft.com/office/word/2010/wordprocessingGroup" xmlns:wpi="http://schemas.microsoft.com/office/word/2010/wordprocessingInk" xmlns:wne="http://schemas.microsoft.com/office/word/2006/wordml" xmlns:wps="http://schemas.microsoft.com/office/word/2010/wordprocessingShape" mc:Ignorable="w14 w15 w16se w16cid w16 w16cex w16sdtdh wp14">
   <w:sdt>
     <w:sdtPr>
       <w:id w:val="1687947547"/>
@@ -9354,7 +10268,7 @@
 </file>
 
 <file path=word/footnotes.xml><?xml version="1.0" encoding="utf-8"?>
-<w:footnotes xmlns:wpc="http://schemas.microsoft.com/office/word/2010/wordprocessingCanvas" xmlns:cx="http://schemas.microsoft.com/office/drawing/2014/chartex" xmlns:cx1="http://schemas.microsoft.com/office/drawing/2015/9/8/chartex" xmlns:cx2="http://schemas.microsoft.com/office/drawing/2015/10/21/chartex" xmlns:cx3="http://schemas.microsoft.com/office/drawing/2016/5/9/chartex" xmlns:cx4="http://schemas.microsoft.com/office/drawing/2016/5/10/chartex" xmlns:cx5="http://schemas.microsoft.com/office/drawing/2016/5/11/chartex" xmlns:cx6="http://schemas.microsoft.com/office/drawing/2016/5/12/chartex" xmlns:cx7="http://schemas.microsoft.com/office/drawing/2016/5/13/chartex" xmlns:cx8="http://schemas.microsoft.com/office/drawing/2016/5/14/chartex" xmlns:mc="http://schemas.openxmlformats.org/markup-compatibility/2006" xmlns:aink="http://schemas.microsoft.com/office/drawing/2016/ink" xmlns:am3d="http://schemas.microsoft.com/office/drawing/2017/model3d" xmlns:o="urn:schemas-microsoft-com:office:office" xmlns:oel="http://schemas.microsoft.com/office/2019/extlst" xmlns:r="http://schemas.openxmlformats.org/officeDocument/2006/relationships" xmlns:m="http://schemas.openxmlformats.org/officeDocument/2006/math" xmlns:v="urn:schemas-microsoft-com:vml" xmlns:wp14="http://schemas.microsoft.com/office/word/2010/wordprocessingDrawing" xmlns:wp="http://schemas.openxmlformats.org/drawingml/2006/wordprocessingDrawing" xmlns:w10="urn:schemas-microsoft-com:office:word" xmlns:w="http://schemas.openxmlformats.org/wordprocessingml/2006/main" xmlns:w14="http://schemas.microsoft.com/office/word/2010/wordml" xmlns:w15="http://schemas.microsoft.com/office/word/2012/wordml" xmlns:w16cex="http://schemas.microsoft.com/office/word/2018/wordml/cex" xmlns:w16cid="http://schemas.microsoft.com/office/word/2016/wordml/cid" xmlns:w16="http://schemas.microsoft.com/office/word/2018/wordml" xmlns:w16sdtdh="http://schemas.microsoft.com/office/word/2020/wordml/sdtdatahash" xmlns:w16se="http://schemas.microsoft.com/office/word/2015/wordml/symex" xmlns:wpg="http://schemas.microsoft.com/office/word/2010/wordprocessingGroup" xmlns:wpi="http://schemas.microsoft.com/office/word/2010/wordprocessingInk" xmlns:wne="http://schemas.microsoft.com/office/word/2006/wordml" xmlns:wps="http://schemas.microsoft.com/office/word/2010/wordprocessingShape" mc:Ignorable="w14 w15 w16se w16cid w16 w16cex w16sdtdh wp14">
+<w:footnotes xmlns:wpc="http://schemas.microsoft.com/office/word/2010/wordprocessingCanvas" xmlns:cx="http://schemas.microsoft.com/office/drawing/2014/chartex" xmlns:cx1="http://schemas.microsoft.com/office/drawing/2015/9/8/chartex" xmlns:cx2="http://schemas.microsoft.com/office/drawing/2015/10/21/chartex" xmlns:cx3="http://schemas.microsoft.com/office/drawing/2016/5/9/chartex" xmlns:cx4="http://schemas.microsoft.com/office/drawing/2016/5/10/chartex" xmlns:cx5="http://schemas.microsoft.com/office/drawing/2016/5/11/chartex" xmlns:cx6="http://schemas.microsoft.com/office/drawing/2016/5/12/chartex" xmlns:cx7="http://schemas.microsoft.com/office/drawing/2016/5/13/chartex" xmlns:cx8="http://schemas.microsoft.com/office/drawing/2016/5/14/chartex" xmlns:mc="http://schemas.openxmlformats.org/markup-compatibility/2006" xmlns:aink="http://schemas.microsoft.com/office/drawing/2016/ink" xmlns:am3d="http://schemas.microsoft.com/office/drawing/2017/model3d" xmlns:o="urn:schemas-microsoft-com:office:office" xmlns:r="http://schemas.openxmlformats.org/officeDocument/2006/relationships" xmlns:m="http://schemas.openxmlformats.org/officeDocument/2006/math" xmlns:v="urn:schemas-microsoft-com:vml" xmlns:wp14="http://schemas.microsoft.com/office/word/2010/wordprocessingDrawing" xmlns:wp="http://schemas.openxmlformats.org/drawingml/2006/wordprocessingDrawing" xmlns:w10="urn:schemas-microsoft-com:office:word" xmlns:w="http://schemas.openxmlformats.org/wordprocessingml/2006/main" xmlns:w14="http://schemas.microsoft.com/office/word/2010/wordml" xmlns:w15="http://schemas.microsoft.com/office/word/2012/wordml" xmlns:w16cex="http://schemas.microsoft.com/office/word/2018/wordml/cex" xmlns:w16cid="http://schemas.microsoft.com/office/word/2016/wordml/cid" xmlns:w16="http://schemas.microsoft.com/office/word/2018/wordml" xmlns:w16sdtdh="http://schemas.microsoft.com/office/word/2020/wordml/sdtdatahash" xmlns:w16se="http://schemas.microsoft.com/office/word/2015/wordml/symex" xmlns:wpg="http://schemas.microsoft.com/office/word/2010/wordprocessingGroup" xmlns:wpi="http://schemas.microsoft.com/office/word/2010/wordprocessingInk" xmlns:wne="http://schemas.microsoft.com/office/word/2006/wordml" xmlns:wps="http://schemas.microsoft.com/office/word/2010/wordprocessingShape" mc:Ignorable="w14 w15 w16se w16cid w16 w16cex w16sdtdh wp14">
   <w:footnote w:type="separator" w:id="-1">
     <w:p>
       <w:r>
@@ -9373,7 +10287,7 @@
 </file>
 
 <file path=word/numbering.xml><?xml version="1.0" encoding="utf-8"?>
-<w:numbering xmlns:wpc="http://schemas.microsoft.com/office/word/2010/wordprocessingCanvas" xmlns:cx="http://schemas.microsoft.com/office/drawing/2014/chartex" xmlns:cx1="http://schemas.microsoft.com/office/drawing/2015/9/8/chartex" xmlns:cx2="http://schemas.microsoft.com/office/drawing/2015/10/21/chartex" xmlns:cx3="http://schemas.microsoft.com/office/drawing/2016/5/9/chartex" xmlns:cx4="http://schemas.microsoft.com/office/drawing/2016/5/10/chartex" xmlns:cx5="http://schemas.microsoft.com/office/drawing/2016/5/11/chartex" xmlns:cx6="http://schemas.microsoft.com/office/drawing/2016/5/12/chartex" xmlns:cx7="http://schemas.microsoft.com/office/drawing/2016/5/13/chartex" xmlns:cx8="http://schemas.microsoft.com/office/drawing/2016/5/14/chartex" xmlns:mc="http://schemas.openxmlformats.org/markup-compatibility/2006" xmlns:aink="http://schemas.microsoft.com/office/drawing/2016/ink" xmlns:am3d="http://schemas.microsoft.com/office/drawing/2017/model3d" xmlns:o="urn:schemas-microsoft-com:office:office" xmlns:oel="http://schemas.microsoft.com/office/2019/extlst" xmlns:r="http://schemas.openxmlformats.org/officeDocument/2006/relationships" xmlns:m="http://schemas.openxmlformats.org/officeDocument/2006/math" xmlns:v="urn:schemas-microsoft-com:vml" xmlns:wp14="http://schemas.microsoft.com/office/word/2010/wordprocessingDrawing" xmlns:wp="http://schemas.openxmlformats.org/drawingml/2006/wordprocessingDrawing" xmlns:w10="urn:schemas-microsoft-com:office:word" xmlns:w="http://schemas.openxmlformats.org/wordprocessingml/2006/main" xmlns:w14="http://schemas.microsoft.com/office/word/2010/wordml" xmlns:w15="http://schemas.microsoft.com/office/word/2012/wordml" xmlns:w16cex="http://schemas.microsoft.com/office/word/2018/wordml/cex" xmlns:w16cid="http://schemas.microsoft.com/office/word/2016/wordml/cid" xmlns:w16="http://schemas.microsoft.com/office/word/2018/wordml" xmlns:w16sdtdh="http://schemas.microsoft.com/office/word/2020/wordml/sdtdatahash" xmlns:w16se="http://schemas.microsoft.com/office/word/2015/wordml/symex" xmlns:wpg="http://schemas.microsoft.com/office/word/2010/wordprocessingGroup" xmlns:wpi="http://schemas.microsoft.com/office/word/2010/wordprocessingInk" xmlns:wne="http://schemas.microsoft.com/office/word/2006/wordml" xmlns:wps="http://schemas.microsoft.com/office/word/2010/wordprocessingShape" mc:Ignorable="w14 w15 w16se w16cid w16 w16cex w16sdtdh wp14">
+<w:numbering xmlns:wpc="http://schemas.microsoft.com/office/word/2010/wordprocessingCanvas" xmlns:cx="http://schemas.microsoft.com/office/drawing/2014/chartex" xmlns:cx1="http://schemas.microsoft.com/office/drawing/2015/9/8/chartex" xmlns:cx2="http://schemas.microsoft.com/office/drawing/2015/10/21/chartex" xmlns:cx3="http://schemas.microsoft.com/office/drawing/2016/5/9/chartex" xmlns:cx4="http://schemas.microsoft.com/office/drawing/2016/5/10/chartex" xmlns:cx5="http://schemas.microsoft.com/office/drawing/2016/5/11/chartex" xmlns:cx6="http://schemas.microsoft.com/office/drawing/2016/5/12/chartex" xmlns:cx7="http://schemas.microsoft.com/office/drawing/2016/5/13/chartex" xmlns:cx8="http://schemas.microsoft.com/office/drawing/2016/5/14/chartex" xmlns:mc="http://schemas.openxmlformats.org/markup-compatibility/2006" xmlns:aink="http://schemas.microsoft.com/office/drawing/2016/ink" xmlns:am3d="http://schemas.microsoft.com/office/drawing/2017/model3d" xmlns:o="urn:schemas-microsoft-com:office:office" xmlns:r="http://schemas.openxmlformats.org/officeDocument/2006/relationships" xmlns:m="http://schemas.openxmlformats.org/officeDocument/2006/math" xmlns:v="urn:schemas-microsoft-com:vml" xmlns:wp14="http://schemas.microsoft.com/office/word/2010/wordprocessingDrawing" xmlns:wp="http://schemas.openxmlformats.org/drawingml/2006/wordprocessingDrawing" xmlns:w10="urn:schemas-microsoft-com:office:word" xmlns:w="http://schemas.openxmlformats.org/wordprocessingml/2006/main" xmlns:w14="http://schemas.microsoft.com/office/word/2010/wordml" xmlns:w15="http://schemas.microsoft.com/office/word/2012/wordml" xmlns:w16cex="http://schemas.microsoft.com/office/word/2018/wordml/cex" xmlns:w16cid="http://schemas.microsoft.com/office/word/2016/wordml/cid" xmlns:w16="http://schemas.microsoft.com/office/word/2018/wordml" xmlns:w16sdtdh="http://schemas.microsoft.com/office/word/2020/wordml/sdtdatahash" xmlns:w16se="http://schemas.microsoft.com/office/word/2015/wordml/symex" xmlns:wpg="http://schemas.microsoft.com/office/word/2010/wordprocessingGroup" xmlns:wpi="http://schemas.microsoft.com/office/word/2010/wordprocessingInk" xmlns:wne="http://schemas.microsoft.com/office/word/2006/wordml" xmlns:wps="http://schemas.microsoft.com/office/word/2010/wordprocessingShape" mc:Ignorable="w14 w15 w16se w16cid w16 w16cex w16sdtdh wp14">
   <w:abstractNum w:abstractNumId="0" w15:restartNumberingAfterBreak="0">
     <w:nsid w:val="040270CC"/>
     <w:multiLevelType w:val="hybridMultilevel"/>
@@ -11472,7 +12386,7 @@
   </w:docDefaults>
   <w:latentStyles w:defLockedState="0" w:defUIPriority="99" w:defSemiHidden="0" w:defUnhideWhenUsed="0" w:defQFormat="0" w:count="376">
     <w:lsdException w:name="Normal" w:uiPriority="0" w:qFormat="1"/>
-    <w:lsdException w:name="heading 1" w:uiPriority="0" w:qFormat="1"/>
+    <w:lsdException w:name="heading 1" w:uiPriority="9" w:qFormat="1"/>
     <w:lsdException w:name="heading 2" w:semiHidden="1" w:uiPriority="9" w:unhideWhenUsed="1" w:qFormat="1"/>
     <w:lsdException w:name="heading 3" w:semiHidden="1" w:uiPriority="9" w:unhideWhenUsed="1" w:qFormat="1"/>
     <w:lsdException w:name="heading 4" w:semiHidden="1" w:uiPriority="9" w:unhideWhenUsed="1" w:qFormat="1"/>
@@ -11868,6 +12782,7 @@
     <w:basedOn w:val="Standard"/>
     <w:next w:val="Standard"/>
     <w:link w:val="berschrift1Zchn"/>
+    <w:uiPriority w:val="9"/>
     <w:qFormat/>
     <w:rsid w:val="00F6719A"/>
     <w:pPr>
@@ -11995,6 +12910,7 @@
     <w:name w:val="Überschrift 1 Zchn"/>
     <w:basedOn w:val="Absatz-Standardschriftart"/>
     <w:link w:val="berschrift1"/>
+    <w:uiPriority w:val="9"/>
     <w:rsid w:val="00F6719A"/>
     <w:rPr>
       <w:rFonts w:ascii="Arial" w:eastAsia="Times New Roman" w:hAnsi="Arial" w:cs="Arial"/>
@@ -12699,6 +13615,14 @@
     <w:uiPriority w:val="99"/>
     <w:unhideWhenUsed/>
     <w:rsid w:val="00506D54"/>
+  </w:style>
+  <w:style w:type="paragraph" w:styleId="Literaturverzeichnis">
+    <w:name w:val="Bibliography"/>
+    <w:basedOn w:val="Standard"/>
+    <w:next w:val="Standard"/>
+    <w:uiPriority w:val="37"/>
+    <w:unhideWhenUsed/>
+    <w:rsid w:val="00CB18FE"/>
   </w:style>
 </w:styles>
 </file>
@@ -12999,11 +13923,93 @@
 </file>
 
 <file path=customXml/item1.xml><?xml version="1.0" encoding="utf-8"?>
-<b:Sources xmlns:b="http://schemas.openxmlformats.org/officeDocument/2006/bibliography" xmlns="http://schemas.openxmlformats.org/officeDocument/2006/bibliography" SelectedStyle="\APASixthEditionOfficeOnline.xsl" StyleName="APA" Version="6"/>
+<b:Sources xmlns:b="http://schemas.openxmlformats.org/officeDocument/2006/bibliography" xmlns="http://schemas.openxmlformats.org/officeDocument/2006/bibliography" SelectedStyle="\IEEE2006OfficeOnline.xsl" StyleName="IEEE" Version="2006">
+  <b:Source>
+    <b:Tag>Mar</b:Tag>
+    <b:SourceType>InternetSite</b:SourceType>
+    <b:Guid>{1BCFD710-87EE-48BA-8FE9-9CC495A36E94}</b:Guid>
+    <b:Author>
+      <b:Author>
+        <b:NameList>
+          <b:Person>
+            <b:Last>Blättler</b:Last>
+            <b:First>Martin</b:First>
+          </b:Person>
+        </b:NameList>
+      </b:Author>
+    </b:Author>
+    <b:Title>Nährwerttabelle: Darauf sollte man beim Kauf von Lebensmitteln achten</b:Title>
+    <b:URL>https://gymperformance.ch/naehrwerttabelle-darauf-sollte-man-beim-kauf-von-lebensmitteln-achten/</b:URL>
+    <b:YearAccessed>2022</b:YearAccessed>
+    <b:MonthAccessed>April</b:MonthAccessed>
+    <b:DayAccessed>2</b:DayAccessed>
+    <b:RefOrder>2</b:RefOrder>
+  </b:Source>
+  <b:Source>
+    <b:Tag>Täu</b:Tag>
+    <b:SourceType>InternetSite</b:SourceType>
+    <b:Guid>{7A0C82F1-B62D-4885-83C9-23580EE0EE6E}</b:Guid>
+    <b:Author>
+      <b:Author>
+        <b:NameList>
+          <b:Person>
+            <b:Last>Täuber</b:Last>
+            <b:First>Susanne</b:First>
+          </b:Person>
+        </b:NameList>
+      </b:Author>
+      <b:Editor>
+        <b:NameList>
+          <b:Person>
+            <b:Last>LABORATORIEN</b:Last>
+            <b:First>UFAG</b:First>
+          </b:Person>
+        </b:NameList>
+      </b:Editor>
+    </b:Author>
+    <b:Title>Produktanalysen und Nährwert</b:Title>
+    <b:YearAccessed>2022</b:YearAccessed>
+    <b:MonthAccessed>April</b:MonthAccessed>
+    <b:DayAccessed>2</b:DayAccessed>
+    <b:URL>https://www.ufag-laboratorien.ch/lebensmittel-analytik/produktanalysen-und-naehrwert/</b:URL>
+    <b:Medium>Artikel</b:Medium>
+    <b:RefOrder>1</b:RefOrder>
+  </b:Source>
+  <b:Source>
+    <b:Tag>inf22</b:Tag>
+    <b:SourceType>InternetSite</b:SourceType>
+    <b:Guid>{44C79EF9-41A5-452E-9D4A-6F0ED4F08076}</b:Guid>
+    <b:Author>
+      <b:Author>
+        <b:NameList>
+          <b:Person>
+            <b:Last>-informationsnetz</b:Last>
+            <b:First>Deutsches</b:First>
+            <b:Middle>Ernährungsberatungs- &amp;</b:Middle>
+          </b:Person>
+        </b:NameList>
+      </b:Author>
+      <b:Editor>
+        <b:NameList>
+          <b:Person>
+            <b:Last>DEBInet</b:Last>
+          </b:Person>
+        </b:NameList>
+      </b:Editor>
+    </b:Author>
+    <b:Title>Ernährungsinformationen - Nahrungsbestandteile</b:Title>
+    <b:YearAccessed>2022</b:YearAccessed>
+    <b:MonthAccessed>April</b:MonthAccessed>
+    <b:DayAccessed>3</b:DayAccessed>
+    <b:URL>https://www.ernaehrung.de/tipps/allgemeine_infos/ernaehr11.php</b:URL>
+    <b:Medium>Artikel</b:Medium>
+    <b:RefOrder>3</b:RefOrder>
+  </b:Source>
+</b:Sources>
 </file>
 
 <file path=customXml/itemProps1.xml><?xml version="1.0" encoding="utf-8"?>
-<ds:datastoreItem xmlns:ds="http://schemas.openxmlformats.org/officeDocument/2006/customXml" ds:itemID="{AA1C7634-AC2C-4D5F-A6A9-1D819E0A4354}">
+<ds:datastoreItem xmlns:ds="http://schemas.openxmlformats.org/officeDocument/2006/customXml" ds:itemID="{C6ECF936-EA73-418A-B7AE-CA4D6FAD4035}">
   <ds:schemaRefs>
     <ds:schemaRef ds:uri="http://schemas.openxmlformats.org/officeDocument/2006/bibliography"/>
   </ds:schemaRefs>

</xml_diff>